<commit_message>
added cover page and page of contents page
</commit_message>
<xml_diff>
--- a/Release & Sprint Plans (Revised).docx
+++ b/Release & Sprint Plans (Revised).docx
@@ -4,13 +4,2554 @@
   <w:body>
     <w:p>
       <w:pPr>
-        <w:pStyle w:val="Title"/>
-        <w:keepNext w:val="0"/>
-        <w:keepLines w:val="0"/>
-        <w:widowControl w:val="0"/>
-        <w:spacing w:after="480" w:line="240" w:lineRule="auto"/>
-        <w:contextualSpacing w:val="0"/>
+        <w:spacing w:after="960" w:line="240" w:lineRule="auto"/>
         <w:jc w:val="center"/>
+        <w:rPr>
+          <w:b/>
+          <w:sz w:val="36"/>
+          <w:szCs w:val="36"/>
+        </w:rPr>
+      </w:pPr>
+      <w:bookmarkStart w:id="0" w:name="_gjdgxs" w:colFirst="0" w:colLast="0"/>
+      <w:bookmarkEnd w:id="0"/>
+    </w:p>
+    <w:p>
+      <w:pPr>
+        <w:spacing w:after="960" w:line="240" w:lineRule="auto"/>
+        <w:jc w:val="center"/>
+        <w:rPr>
+          <w:b/>
+          <w:sz w:val="36"/>
+          <w:szCs w:val="36"/>
+        </w:rPr>
+      </w:pPr>
+      <w:r>
+        <w:rPr>
+          <w:b/>
+          <w:sz w:val="36"/>
+          <w:szCs w:val="36"/>
+        </w:rPr>
+        <w:t>Release and Sprint Plans</w:t>
+      </w:r>
+      <w:r>
+        <w:rPr>
+          <w:b/>
+          <w:sz w:val="36"/>
+          <w:szCs w:val="36"/>
+        </w:rPr>
+        <w:t xml:space="preserve"> (</w:t>
+      </w:r>
+      <w:r>
+        <w:rPr>
+          <w:rFonts w:ascii="Calibri" w:eastAsia="Calibri" w:hAnsi="Calibri" w:cs="Calibri"/>
+          <w:b/>
+          <w:sz w:val="36"/>
+          <w:szCs w:val="36"/>
+        </w:rPr>
+        <w:t>Revised</w:t>
+      </w:r>
+      <w:r>
+        <w:rPr>
+          <w:rFonts w:ascii="Calibri" w:eastAsia="Calibri" w:hAnsi="Calibri" w:cs="Calibri"/>
+          <w:b/>
+          <w:sz w:val="36"/>
+          <w:szCs w:val="36"/>
+        </w:rPr>
+        <w:t>)</w:t>
+      </w:r>
+    </w:p>
+    <w:p>
+      <w:pPr>
+        <w:spacing w:after="360" w:line="240" w:lineRule="auto"/>
+        <w:jc w:val="center"/>
+        <w:rPr>
+          <w:b/>
+          <w:sz w:val="28"/>
+          <w:szCs w:val="28"/>
+        </w:rPr>
+      </w:pPr>
+      <w:r>
+        <w:rPr>
+          <w:b/>
+          <w:sz w:val="28"/>
+          <w:szCs w:val="28"/>
+        </w:rPr>
+        <w:t xml:space="preserve">Team </w:t>
+      </w:r>
+      <w:r>
+        <w:rPr>
+          <w:b/>
+          <w:sz w:val="28"/>
+          <w:szCs w:val="28"/>
+        </w:rPr>
+        <w:t>Members:</w:t>
+      </w:r>
+    </w:p>
+    <w:tbl>
+      <w:tblPr>
+        <w:tblStyle w:val="a"/>
+        <w:tblW w:w="4326" w:type="dxa"/>
+        <w:jc w:val="center"/>
+        <w:tblBorders>
+          <w:top w:val="single" w:sz="8" w:space="0" w:color="8064A2"/>
+          <w:left w:val="single" w:sz="8" w:space="0" w:color="8064A2"/>
+          <w:bottom w:val="single" w:sz="8" w:space="0" w:color="8064A2"/>
+          <w:right w:val="single" w:sz="8" w:space="0" w:color="8064A2"/>
+          <w:insideH w:val="single" w:sz="4" w:space="0" w:color="000000"/>
+          <w:insideV w:val="single" w:sz="4" w:space="0" w:color="000000"/>
+        </w:tblBorders>
+        <w:tblLayout w:type="fixed"/>
+        <w:tblLook w:val="0400" w:firstRow="0" w:lastRow="0" w:firstColumn="0" w:lastColumn="0" w:noHBand="0" w:noVBand="1"/>
+      </w:tblPr>
+      <w:tblGrid>
+        <w:gridCol w:w="1888"/>
+        <w:gridCol w:w="2438"/>
+      </w:tblGrid>
+      <w:tr>
+        <w:trPr>
+          <w:cnfStyle w:val="000000100000" w:firstRow="0" w:lastRow="0" w:firstColumn="0" w:lastColumn="0" w:oddVBand="0" w:evenVBand="0" w:oddHBand="1" w:evenHBand="0" w:firstRowFirstColumn="0" w:firstRowLastColumn="0" w:lastRowFirstColumn="0" w:lastRowLastColumn="0"/>
+          <w:trHeight w:val="369"/>
+          <w:jc w:val="center"/>
+        </w:trPr>
+        <w:tc>
+          <w:tcPr>
+            <w:tcW w:w="1888" w:type="dxa"/>
+          </w:tcPr>
+          <w:p>
+            <w:pPr>
+              <w:contextualSpacing w:val="0"/>
+            </w:pPr>
+            <w:r>
+              <w:t>Student Number</w:t>
+            </w:r>
+          </w:p>
+        </w:tc>
+        <w:tc>
+          <w:tcPr>
+            <w:tcW w:w="2438" w:type="dxa"/>
+          </w:tcPr>
+          <w:p>
+            <w:pPr>
+              <w:contextualSpacing w:val="0"/>
+            </w:pPr>
+            <w:r>
+              <w:t>Team Member Name</w:t>
+            </w:r>
+          </w:p>
+        </w:tc>
+      </w:tr>
+      <w:tr>
+        <w:trPr>
+          <w:trHeight w:val="369"/>
+          <w:jc w:val="center"/>
+        </w:trPr>
+        <w:tc>
+          <w:tcPr>
+            <w:tcW w:w="1888" w:type="dxa"/>
+          </w:tcPr>
+          <w:p>
+            <w:pPr>
+              <w:contextualSpacing w:val="0"/>
+              <w:jc w:val="center"/>
+            </w:pPr>
+            <w:r>
+              <w:t>n8441626</w:t>
+            </w:r>
+          </w:p>
+        </w:tc>
+        <w:tc>
+          <w:tcPr>
+            <w:tcW w:w="2438" w:type="dxa"/>
+          </w:tcPr>
+          <w:p>
+            <w:pPr>
+              <w:contextualSpacing w:val="0"/>
+              <w:jc w:val="center"/>
+            </w:pPr>
+            <w:r>
+              <w:t>Jungwoo Lee</w:t>
+            </w:r>
+          </w:p>
+        </w:tc>
+      </w:tr>
+      <w:tr>
+        <w:trPr>
+          <w:cnfStyle w:val="000000100000" w:firstRow="0" w:lastRow="0" w:firstColumn="0" w:lastColumn="0" w:oddVBand="0" w:evenVBand="0" w:oddHBand="1" w:evenHBand="0" w:firstRowFirstColumn="0" w:firstRowLastColumn="0" w:lastRowFirstColumn="0" w:lastRowLastColumn="0"/>
+          <w:trHeight w:val="391"/>
+          <w:jc w:val="center"/>
+        </w:trPr>
+        <w:tc>
+          <w:tcPr>
+            <w:tcW w:w="1888" w:type="dxa"/>
+          </w:tcPr>
+          <w:p>
+            <w:pPr>
+              <w:contextualSpacing w:val="0"/>
+              <w:jc w:val="center"/>
+            </w:pPr>
+            <w:r>
+              <w:t>n8307245</w:t>
+            </w:r>
+          </w:p>
+        </w:tc>
+        <w:tc>
+          <w:tcPr>
+            <w:tcW w:w="2438" w:type="dxa"/>
+          </w:tcPr>
+          <w:p>
+            <w:pPr>
+              <w:contextualSpacing w:val="0"/>
+              <w:jc w:val="center"/>
+            </w:pPr>
+            <w:proofErr w:type="spellStart"/>
+            <w:r>
+              <w:t>Alisara</w:t>
+            </w:r>
+            <w:proofErr w:type="spellEnd"/>
+            <w:r>
+              <w:t xml:space="preserve"> Alcaide</w:t>
+            </w:r>
+          </w:p>
+        </w:tc>
+      </w:tr>
+      <w:tr>
+        <w:trPr>
+          <w:trHeight w:val="369"/>
+          <w:jc w:val="center"/>
+        </w:trPr>
+        <w:tc>
+          <w:tcPr>
+            <w:tcW w:w="1888" w:type="dxa"/>
+          </w:tcPr>
+          <w:p>
+            <w:pPr>
+              <w:contextualSpacing w:val="0"/>
+              <w:jc w:val="center"/>
+            </w:pPr>
+            <w:r>
+              <w:t>n9295925</w:t>
+            </w:r>
+          </w:p>
+        </w:tc>
+        <w:tc>
+          <w:tcPr>
+            <w:tcW w:w="2438" w:type="dxa"/>
+          </w:tcPr>
+          <w:p>
+            <w:pPr>
+              <w:contextualSpacing w:val="0"/>
+              <w:jc w:val="center"/>
+            </w:pPr>
+            <w:proofErr w:type="spellStart"/>
+            <w:r>
+              <w:t>Tauroa</w:t>
+            </w:r>
+            <w:proofErr w:type="spellEnd"/>
+            <w:r>
+              <w:t xml:space="preserve"> </w:t>
+            </w:r>
+            <w:proofErr w:type="spellStart"/>
+            <w:r>
+              <w:t>LeSueur</w:t>
+            </w:r>
+            <w:proofErr w:type="spellEnd"/>
+          </w:p>
+        </w:tc>
+      </w:tr>
+      <w:tr>
+        <w:trPr>
+          <w:cnfStyle w:val="000000100000" w:firstRow="0" w:lastRow="0" w:firstColumn="0" w:lastColumn="0" w:oddVBand="0" w:evenVBand="0" w:oddHBand="1" w:evenHBand="0" w:firstRowFirstColumn="0" w:firstRowLastColumn="0" w:lastRowFirstColumn="0" w:lastRowLastColumn="0"/>
+          <w:trHeight w:val="369"/>
+          <w:jc w:val="center"/>
+        </w:trPr>
+        <w:tc>
+          <w:tcPr>
+            <w:tcW w:w="1888" w:type="dxa"/>
+          </w:tcPr>
+          <w:p>
+            <w:pPr>
+              <w:contextualSpacing w:val="0"/>
+              <w:jc w:val="center"/>
+            </w:pPr>
+            <w:r>
+              <w:t>n9181342</w:t>
+            </w:r>
+          </w:p>
+        </w:tc>
+        <w:tc>
+          <w:tcPr>
+            <w:tcW w:w="2438" w:type="dxa"/>
+          </w:tcPr>
+          <w:p>
+            <w:pPr>
+              <w:contextualSpacing w:val="0"/>
+              <w:jc w:val="center"/>
+            </w:pPr>
+            <w:r>
+              <w:t>Sean McGill</w:t>
+            </w:r>
+          </w:p>
+        </w:tc>
+      </w:tr>
+    </w:tbl>
+    <w:p>
+      <w:pPr>
+        <w:spacing w:before="960" w:after="120" w:line="240" w:lineRule="auto"/>
+        <w:rPr>
+          <w:sz w:val="24"/>
+          <w:szCs w:val="24"/>
+        </w:rPr>
+      </w:pPr>
+      <w:r>
+        <w:rPr>
+          <w:sz w:val="24"/>
+          <w:szCs w:val="24"/>
+        </w:rPr>
+        <w:t>Tutor: Prakash Bhandari</w:t>
+      </w:r>
+      <w:r>
+        <w:rPr>
+          <w:sz w:val="24"/>
+          <w:szCs w:val="24"/>
+        </w:rPr>
+        <w:tab/>
+      </w:r>
+      <w:bookmarkStart w:id="1" w:name="_GoBack"/>
+      <w:bookmarkEnd w:id="1"/>
+    </w:p>
+    <w:p>
+      <w:pPr>
+        <w:spacing w:before="480" w:after="120" w:line="240" w:lineRule="auto"/>
+        <w:rPr>
+          <w:sz w:val="24"/>
+          <w:szCs w:val="24"/>
+        </w:rPr>
+      </w:pPr>
+      <w:r>
+        <w:rPr>
+          <w:sz w:val="24"/>
+          <w:szCs w:val="24"/>
+        </w:rPr>
+        <w:t>Version: 2</w:t>
+      </w:r>
+      <w:r>
+        <w:rPr>
+          <w:sz w:val="24"/>
+          <w:szCs w:val="24"/>
+        </w:rPr>
+        <w:t>.0</w:t>
+      </w:r>
+    </w:p>
+    <w:p>
+      <w:pPr>
+        <w:spacing w:before="480" w:after="120" w:line="240" w:lineRule="auto"/>
+        <w:rPr>
+          <w:sz w:val="24"/>
+          <w:szCs w:val="24"/>
+        </w:rPr>
+      </w:pPr>
+      <w:r>
+        <w:rPr>
+          <w:sz w:val="24"/>
+          <w:szCs w:val="24"/>
+        </w:rPr>
+        <w:t>Date: 3 May</w:t>
+      </w:r>
+      <w:r>
+        <w:rPr>
+          <w:sz w:val="24"/>
+          <w:szCs w:val="24"/>
+        </w:rPr>
+        <w:t xml:space="preserve"> 2017</w:t>
+      </w:r>
+    </w:p>
+    <w:p>
+      <w:r>
+        <w:br w:type="page"/>
+      </w:r>
+    </w:p>
+    <w:sdt>
+      <w:sdtPr>
+        <w:id w:val="-73440306"/>
+        <w:docPartObj>
+          <w:docPartGallery w:val="Table of Contents"/>
+          <w:docPartUnique/>
+        </w:docPartObj>
+      </w:sdtPr>
+      <w:sdtEndPr>
+        <w:rPr>
+          <w:rFonts w:ascii="Arial" w:eastAsia="Arial" w:hAnsi="Arial" w:cs="Arial"/>
+          <w:b/>
+          <w:bCs/>
+          <w:noProof/>
+          <w:color w:val="000000"/>
+          <w:sz w:val="22"/>
+          <w:szCs w:val="22"/>
+          <w:lang w:eastAsia="ko-KR"/>
+        </w:rPr>
+      </w:sdtEndPr>
+      <w:sdtContent>
+        <w:p>
+          <w:pPr>
+            <w:pStyle w:val="TOCHeading"/>
+          </w:pPr>
+          <w:r>
+            <w:t>Table of Contents</w:t>
+          </w:r>
+        </w:p>
+        <w:p>
+          <w:pPr>
+            <w:pStyle w:val="TOC1"/>
+            <w:tabs>
+              <w:tab w:val="right" w:leader="dot" w:pos="9350"/>
+            </w:tabs>
+            <w:rPr>
+              <w:rFonts w:asciiTheme="minorHAnsi" w:eastAsiaTheme="minorEastAsia" w:hAnsiTheme="minorHAnsi" w:cstheme="minorBidi"/>
+              <w:noProof/>
+              <w:color w:val="auto"/>
+            </w:rPr>
+          </w:pPr>
+          <w:r>
+            <w:fldChar w:fldCharType="begin"/>
+          </w:r>
+          <w:r>
+            <w:instrText xml:space="preserve"> TOC \o "1-3" \h \z \u </w:instrText>
+          </w:r>
+          <w:r>
+            <w:fldChar w:fldCharType="separate"/>
+          </w:r>
+          <w:hyperlink w:anchor="_Toc481610674" w:history="1">
+            <w:r>
+              <w:rPr>
+                <w:rStyle w:val="Hyperlink"/>
+                <w:rFonts w:ascii="Calibri" w:eastAsia="Calibri" w:hAnsi="Calibri" w:cs="Calibri"/>
+                <w:noProof/>
+              </w:rPr>
+              <w:t>Release 1</w:t>
+            </w:r>
+            <w:r>
+              <w:rPr>
+                <w:noProof/>
+                <w:webHidden/>
+              </w:rPr>
+              <w:tab/>
+            </w:r>
+            <w:r>
+              <w:rPr>
+                <w:noProof/>
+                <w:webHidden/>
+              </w:rPr>
+              <w:fldChar w:fldCharType="begin"/>
+            </w:r>
+            <w:r>
+              <w:rPr>
+                <w:noProof/>
+                <w:webHidden/>
+              </w:rPr>
+              <w:instrText xml:space="preserve"> PAGEREF _Toc481610674 \h </w:instrText>
+            </w:r>
+            <w:r>
+              <w:rPr>
+                <w:noProof/>
+                <w:webHidden/>
+              </w:rPr>
+            </w:r>
+            <w:r>
+              <w:rPr>
+                <w:noProof/>
+                <w:webHidden/>
+              </w:rPr>
+              <w:fldChar w:fldCharType="separate"/>
+            </w:r>
+            <w:r>
+              <w:rPr>
+                <w:noProof/>
+                <w:webHidden/>
+              </w:rPr>
+              <w:t>4</w:t>
+            </w:r>
+            <w:r>
+              <w:rPr>
+                <w:noProof/>
+                <w:webHidden/>
+              </w:rPr>
+              <w:fldChar w:fldCharType="end"/>
+            </w:r>
+          </w:hyperlink>
+        </w:p>
+        <w:p>
+          <w:pPr>
+            <w:pStyle w:val="TOC2"/>
+            <w:tabs>
+              <w:tab w:val="right" w:leader="dot" w:pos="9350"/>
+            </w:tabs>
+            <w:rPr>
+              <w:rFonts w:asciiTheme="minorHAnsi" w:eastAsiaTheme="minorEastAsia" w:hAnsiTheme="minorHAnsi" w:cstheme="minorBidi"/>
+              <w:noProof/>
+              <w:color w:val="auto"/>
+            </w:rPr>
+          </w:pPr>
+          <w:hyperlink w:anchor="_Toc481610675" w:history="1">
+            <w:r>
+              <w:rPr>
+                <w:rStyle w:val="Hyperlink"/>
+                <w:rFonts w:ascii="Calibri" w:eastAsia="Calibri" w:hAnsi="Calibri" w:cs="Calibri"/>
+                <w:noProof/>
+              </w:rPr>
+              <w:t>Searching</w:t>
+            </w:r>
+            <w:r>
+              <w:rPr>
+                <w:noProof/>
+                <w:webHidden/>
+              </w:rPr>
+              <w:tab/>
+            </w:r>
+            <w:r>
+              <w:rPr>
+                <w:noProof/>
+                <w:webHidden/>
+              </w:rPr>
+              <w:fldChar w:fldCharType="begin"/>
+            </w:r>
+            <w:r>
+              <w:rPr>
+                <w:noProof/>
+                <w:webHidden/>
+              </w:rPr>
+              <w:instrText xml:space="preserve"> PAGEREF _Toc481610675 \h </w:instrText>
+            </w:r>
+            <w:r>
+              <w:rPr>
+                <w:noProof/>
+                <w:webHidden/>
+              </w:rPr>
+            </w:r>
+            <w:r>
+              <w:rPr>
+                <w:noProof/>
+                <w:webHidden/>
+              </w:rPr>
+              <w:fldChar w:fldCharType="separate"/>
+            </w:r>
+            <w:r>
+              <w:rPr>
+                <w:noProof/>
+                <w:webHidden/>
+              </w:rPr>
+              <w:t>4</w:t>
+            </w:r>
+            <w:r>
+              <w:rPr>
+                <w:noProof/>
+                <w:webHidden/>
+              </w:rPr>
+              <w:fldChar w:fldCharType="end"/>
+            </w:r>
+          </w:hyperlink>
+        </w:p>
+        <w:p>
+          <w:pPr>
+            <w:pStyle w:val="TOC2"/>
+            <w:tabs>
+              <w:tab w:val="right" w:leader="dot" w:pos="9350"/>
+            </w:tabs>
+            <w:rPr>
+              <w:rFonts w:asciiTheme="minorHAnsi" w:eastAsiaTheme="minorEastAsia" w:hAnsiTheme="minorHAnsi" w:cstheme="minorBidi"/>
+              <w:noProof/>
+              <w:color w:val="auto"/>
+            </w:rPr>
+          </w:pPr>
+          <w:hyperlink w:anchor="_Toc481610676" w:history="1">
+            <w:r>
+              <w:rPr>
+                <w:rStyle w:val="Hyperlink"/>
+                <w:rFonts w:ascii="Calibri" w:eastAsia="Calibri" w:hAnsi="Calibri" w:cs="Calibri"/>
+                <w:noProof/>
+              </w:rPr>
+              <w:t>User Website Interaction</w:t>
+            </w:r>
+            <w:r>
+              <w:rPr>
+                <w:noProof/>
+                <w:webHidden/>
+              </w:rPr>
+              <w:tab/>
+            </w:r>
+            <w:r>
+              <w:rPr>
+                <w:noProof/>
+                <w:webHidden/>
+              </w:rPr>
+              <w:fldChar w:fldCharType="begin"/>
+            </w:r>
+            <w:r>
+              <w:rPr>
+                <w:noProof/>
+                <w:webHidden/>
+              </w:rPr>
+              <w:instrText xml:space="preserve"> PAGEREF _Toc481610676 \h </w:instrText>
+            </w:r>
+            <w:r>
+              <w:rPr>
+                <w:noProof/>
+                <w:webHidden/>
+              </w:rPr>
+            </w:r>
+            <w:r>
+              <w:rPr>
+                <w:noProof/>
+                <w:webHidden/>
+              </w:rPr>
+              <w:fldChar w:fldCharType="separate"/>
+            </w:r>
+            <w:r>
+              <w:rPr>
+                <w:noProof/>
+                <w:webHidden/>
+              </w:rPr>
+              <w:t>4</w:t>
+            </w:r>
+            <w:r>
+              <w:rPr>
+                <w:noProof/>
+                <w:webHidden/>
+              </w:rPr>
+              <w:fldChar w:fldCharType="end"/>
+            </w:r>
+          </w:hyperlink>
+        </w:p>
+        <w:p>
+          <w:pPr>
+            <w:pStyle w:val="TOC1"/>
+            <w:tabs>
+              <w:tab w:val="right" w:leader="dot" w:pos="9350"/>
+            </w:tabs>
+            <w:rPr>
+              <w:rFonts w:asciiTheme="minorHAnsi" w:eastAsiaTheme="minorEastAsia" w:hAnsiTheme="minorHAnsi" w:cstheme="minorBidi"/>
+              <w:noProof/>
+              <w:color w:val="auto"/>
+            </w:rPr>
+          </w:pPr>
+          <w:hyperlink w:anchor="_Toc481610677" w:history="1">
+            <w:r>
+              <w:rPr>
+                <w:rStyle w:val="Hyperlink"/>
+                <w:rFonts w:ascii="Calibri" w:eastAsia="Calibri" w:hAnsi="Calibri" w:cs="Calibri"/>
+                <w:noProof/>
+              </w:rPr>
+              <w:t>Release 2</w:t>
+            </w:r>
+            <w:r>
+              <w:rPr>
+                <w:noProof/>
+                <w:webHidden/>
+              </w:rPr>
+              <w:tab/>
+            </w:r>
+            <w:r>
+              <w:rPr>
+                <w:noProof/>
+                <w:webHidden/>
+              </w:rPr>
+              <w:fldChar w:fldCharType="begin"/>
+            </w:r>
+            <w:r>
+              <w:rPr>
+                <w:noProof/>
+                <w:webHidden/>
+              </w:rPr>
+              <w:instrText xml:space="preserve"> PAGEREF _Toc481610677 \h </w:instrText>
+            </w:r>
+            <w:r>
+              <w:rPr>
+                <w:noProof/>
+                <w:webHidden/>
+              </w:rPr>
+            </w:r>
+            <w:r>
+              <w:rPr>
+                <w:noProof/>
+                <w:webHidden/>
+              </w:rPr>
+              <w:fldChar w:fldCharType="separate"/>
+            </w:r>
+            <w:r>
+              <w:rPr>
+                <w:noProof/>
+                <w:webHidden/>
+              </w:rPr>
+              <w:t>5</w:t>
+            </w:r>
+            <w:r>
+              <w:rPr>
+                <w:noProof/>
+                <w:webHidden/>
+              </w:rPr>
+              <w:fldChar w:fldCharType="end"/>
+            </w:r>
+          </w:hyperlink>
+        </w:p>
+        <w:p>
+          <w:pPr>
+            <w:pStyle w:val="TOC2"/>
+            <w:tabs>
+              <w:tab w:val="right" w:leader="dot" w:pos="9350"/>
+            </w:tabs>
+            <w:rPr>
+              <w:rFonts w:asciiTheme="minorHAnsi" w:eastAsiaTheme="minorEastAsia" w:hAnsiTheme="minorHAnsi" w:cstheme="minorBidi"/>
+              <w:noProof/>
+              <w:color w:val="auto"/>
+            </w:rPr>
+          </w:pPr>
+          <w:hyperlink w:anchor="_Toc481610678" w:history="1">
+            <w:r>
+              <w:rPr>
+                <w:rStyle w:val="Hyperlink"/>
+                <w:rFonts w:ascii="Calibri" w:eastAsia="Calibri" w:hAnsi="Calibri" w:cs="Calibri"/>
+                <w:noProof/>
+              </w:rPr>
+              <w:t>User Website Interaction</w:t>
+            </w:r>
+            <w:r>
+              <w:rPr>
+                <w:noProof/>
+                <w:webHidden/>
+              </w:rPr>
+              <w:tab/>
+            </w:r>
+            <w:r>
+              <w:rPr>
+                <w:noProof/>
+                <w:webHidden/>
+              </w:rPr>
+              <w:fldChar w:fldCharType="begin"/>
+            </w:r>
+            <w:r>
+              <w:rPr>
+                <w:noProof/>
+                <w:webHidden/>
+              </w:rPr>
+              <w:instrText xml:space="preserve"> PAGEREF _Toc481610678 \h </w:instrText>
+            </w:r>
+            <w:r>
+              <w:rPr>
+                <w:noProof/>
+                <w:webHidden/>
+              </w:rPr>
+            </w:r>
+            <w:r>
+              <w:rPr>
+                <w:noProof/>
+                <w:webHidden/>
+              </w:rPr>
+              <w:fldChar w:fldCharType="separate"/>
+            </w:r>
+            <w:r>
+              <w:rPr>
+                <w:noProof/>
+                <w:webHidden/>
+              </w:rPr>
+              <w:t>5</w:t>
+            </w:r>
+            <w:r>
+              <w:rPr>
+                <w:noProof/>
+                <w:webHidden/>
+              </w:rPr>
+              <w:fldChar w:fldCharType="end"/>
+            </w:r>
+          </w:hyperlink>
+        </w:p>
+        <w:p>
+          <w:pPr>
+            <w:pStyle w:val="TOC2"/>
+            <w:tabs>
+              <w:tab w:val="right" w:leader="dot" w:pos="9350"/>
+            </w:tabs>
+            <w:rPr>
+              <w:rFonts w:asciiTheme="minorHAnsi" w:eastAsiaTheme="minorEastAsia" w:hAnsiTheme="minorHAnsi" w:cstheme="minorBidi"/>
+              <w:noProof/>
+              <w:color w:val="auto"/>
+            </w:rPr>
+          </w:pPr>
+          <w:hyperlink w:anchor="_Toc481610679" w:history="1">
+            <w:r>
+              <w:rPr>
+                <w:rStyle w:val="Hyperlink"/>
+                <w:rFonts w:ascii="Calibri" w:eastAsia="Calibri" w:hAnsi="Calibri" w:cs="Calibri"/>
+                <w:noProof/>
+              </w:rPr>
+              <w:t>Employee &amp; Owner Only Features</w:t>
+            </w:r>
+            <w:r>
+              <w:rPr>
+                <w:noProof/>
+                <w:webHidden/>
+              </w:rPr>
+              <w:tab/>
+            </w:r>
+            <w:r>
+              <w:rPr>
+                <w:noProof/>
+                <w:webHidden/>
+              </w:rPr>
+              <w:fldChar w:fldCharType="begin"/>
+            </w:r>
+            <w:r>
+              <w:rPr>
+                <w:noProof/>
+                <w:webHidden/>
+              </w:rPr>
+              <w:instrText xml:space="preserve"> PAGEREF _Toc481610679 \h </w:instrText>
+            </w:r>
+            <w:r>
+              <w:rPr>
+                <w:noProof/>
+                <w:webHidden/>
+              </w:rPr>
+            </w:r>
+            <w:r>
+              <w:rPr>
+                <w:noProof/>
+                <w:webHidden/>
+              </w:rPr>
+              <w:fldChar w:fldCharType="separate"/>
+            </w:r>
+            <w:r>
+              <w:rPr>
+                <w:noProof/>
+                <w:webHidden/>
+              </w:rPr>
+              <w:t>5</w:t>
+            </w:r>
+            <w:r>
+              <w:rPr>
+                <w:noProof/>
+                <w:webHidden/>
+              </w:rPr>
+              <w:fldChar w:fldCharType="end"/>
+            </w:r>
+          </w:hyperlink>
+        </w:p>
+        <w:p>
+          <w:pPr>
+            <w:pStyle w:val="TOC1"/>
+            <w:tabs>
+              <w:tab w:val="right" w:leader="dot" w:pos="9350"/>
+            </w:tabs>
+            <w:rPr>
+              <w:rFonts w:asciiTheme="minorHAnsi" w:eastAsiaTheme="minorEastAsia" w:hAnsiTheme="minorHAnsi" w:cstheme="minorBidi"/>
+              <w:noProof/>
+              <w:color w:val="auto"/>
+            </w:rPr>
+          </w:pPr>
+          <w:hyperlink w:anchor="_Toc481610680" w:history="1">
+            <w:r>
+              <w:rPr>
+                <w:rStyle w:val="Hyperlink"/>
+                <w:rFonts w:ascii="Calibri" w:eastAsia="Calibri" w:hAnsi="Calibri" w:cs="Calibri"/>
+                <w:noProof/>
+              </w:rPr>
+              <w:t>Release 3</w:t>
+            </w:r>
+            <w:r>
+              <w:rPr>
+                <w:noProof/>
+                <w:webHidden/>
+              </w:rPr>
+              <w:tab/>
+            </w:r>
+            <w:r>
+              <w:rPr>
+                <w:noProof/>
+                <w:webHidden/>
+              </w:rPr>
+              <w:fldChar w:fldCharType="begin"/>
+            </w:r>
+            <w:r>
+              <w:rPr>
+                <w:noProof/>
+                <w:webHidden/>
+              </w:rPr>
+              <w:instrText xml:space="preserve"> PAGEREF _Toc481610680 \h </w:instrText>
+            </w:r>
+            <w:r>
+              <w:rPr>
+                <w:noProof/>
+                <w:webHidden/>
+              </w:rPr>
+            </w:r>
+            <w:r>
+              <w:rPr>
+                <w:noProof/>
+                <w:webHidden/>
+              </w:rPr>
+              <w:fldChar w:fldCharType="separate"/>
+            </w:r>
+            <w:r>
+              <w:rPr>
+                <w:noProof/>
+                <w:webHidden/>
+              </w:rPr>
+              <w:t>6</w:t>
+            </w:r>
+            <w:r>
+              <w:rPr>
+                <w:noProof/>
+                <w:webHidden/>
+              </w:rPr>
+              <w:fldChar w:fldCharType="end"/>
+            </w:r>
+          </w:hyperlink>
+        </w:p>
+        <w:p>
+          <w:pPr>
+            <w:pStyle w:val="TOC2"/>
+            <w:tabs>
+              <w:tab w:val="right" w:leader="dot" w:pos="9350"/>
+            </w:tabs>
+            <w:rPr>
+              <w:rFonts w:asciiTheme="minorHAnsi" w:eastAsiaTheme="minorEastAsia" w:hAnsiTheme="minorHAnsi" w:cstheme="minorBidi"/>
+              <w:noProof/>
+              <w:color w:val="auto"/>
+            </w:rPr>
+          </w:pPr>
+          <w:hyperlink w:anchor="_Toc481610681" w:history="1">
+            <w:r>
+              <w:rPr>
+                <w:rStyle w:val="Hyperlink"/>
+                <w:rFonts w:ascii="Calibri" w:eastAsia="Calibri" w:hAnsi="Calibri" w:cs="Calibri"/>
+                <w:noProof/>
+              </w:rPr>
+              <w:t>Landlord Capabilities</w:t>
+            </w:r>
+            <w:r>
+              <w:rPr>
+                <w:noProof/>
+                <w:webHidden/>
+              </w:rPr>
+              <w:tab/>
+            </w:r>
+            <w:r>
+              <w:rPr>
+                <w:noProof/>
+                <w:webHidden/>
+              </w:rPr>
+              <w:fldChar w:fldCharType="begin"/>
+            </w:r>
+            <w:r>
+              <w:rPr>
+                <w:noProof/>
+                <w:webHidden/>
+              </w:rPr>
+              <w:instrText xml:space="preserve"> PAGEREF _Toc481610681 \h </w:instrText>
+            </w:r>
+            <w:r>
+              <w:rPr>
+                <w:noProof/>
+                <w:webHidden/>
+              </w:rPr>
+            </w:r>
+            <w:r>
+              <w:rPr>
+                <w:noProof/>
+                <w:webHidden/>
+              </w:rPr>
+              <w:fldChar w:fldCharType="separate"/>
+            </w:r>
+            <w:r>
+              <w:rPr>
+                <w:noProof/>
+                <w:webHidden/>
+              </w:rPr>
+              <w:t>6</w:t>
+            </w:r>
+            <w:r>
+              <w:rPr>
+                <w:noProof/>
+                <w:webHidden/>
+              </w:rPr>
+              <w:fldChar w:fldCharType="end"/>
+            </w:r>
+          </w:hyperlink>
+        </w:p>
+        <w:p>
+          <w:pPr>
+            <w:pStyle w:val="TOC2"/>
+            <w:tabs>
+              <w:tab w:val="right" w:leader="dot" w:pos="9350"/>
+            </w:tabs>
+            <w:rPr>
+              <w:rFonts w:asciiTheme="minorHAnsi" w:eastAsiaTheme="minorEastAsia" w:hAnsiTheme="minorHAnsi" w:cstheme="minorBidi"/>
+              <w:noProof/>
+              <w:color w:val="auto"/>
+            </w:rPr>
+          </w:pPr>
+          <w:hyperlink w:anchor="_Toc481610682" w:history="1">
+            <w:r>
+              <w:rPr>
+                <w:rStyle w:val="Hyperlink"/>
+                <w:rFonts w:ascii="Calibri" w:eastAsia="Calibri" w:hAnsi="Calibri" w:cs="Calibri"/>
+                <w:noProof/>
+              </w:rPr>
+              <w:t>Employee and Landlord Communication</w:t>
+            </w:r>
+            <w:r>
+              <w:rPr>
+                <w:noProof/>
+                <w:webHidden/>
+              </w:rPr>
+              <w:tab/>
+            </w:r>
+            <w:r>
+              <w:rPr>
+                <w:noProof/>
+                <w:webHidden/>
+              </w:rPr>
+              <w:fldChar w:fldCharType="begin"/>
+            </w:r>
+            <w:r>
+              <w:rPr>
+                <w:noProof/>
+                <w:webHidden/>
+              </w:rPr>
+              <w:instrText xml:space="preserve"> PAGEREF _Toc481610682 \h </w:instrText>
+            </w:r>
+            <w:r>
+              <w:rPr>
+                <w:noProof/>
+                <w:webHidden/>
+              </w:rPr>
+            </w:r>
+            <w:r>
+              <w:rPr>
+                <w:noProof/>
+                <w:webHidden/>
+              </w:rPr>
+              <w:fldChar w:fldCharType="separate"/>
+            </w:r>
+            <w:r>
+              <w:rPr>
+                <w:noProof/>
+                <w:webHidden/>
+              </w:rPr>
+              <w:t>6</w:t>
+            </w:r>
+            <w:r>
+              <w:rPr>
+                <w:noProof/>
+                <w:webHidden/>
+              </w:rPr>
+              <w:fldChar w:fldCharType="end"/>
+            </w:r>
+          </w:hyperlink>
+        </w:p>
+        <w:p>
+          <w:pPr>
+            <w:pStyle w:val="TOC1"/>
+            <w:tabs>
+              <w:tab w:val="right" w:leader="dot" w:pos="9350"/>
+            </w:tabs>
+            <w:rPr>
+              <w:rFonts w:asciiTheme="minorHAnsi" w:eastAsiaTheme="minorEastAsia" w:hAnsiTheme="minorHAnsi" w:cstheme="minorBidi"/>
+              <w:noProof/>
+              <w:color w:val="auto"/>
+            </w:rPr>
+          </w:pPr>
+          <w:hyperlink w:anchor="_Toc481610683" w:history="1">
+            <w:r>
+              <w:rPr>
+                <w:rStyle w:val="Hyperlink"/>
+                <w:rFonts w:ascii="Calibri" w:eastAsia="Calibri" w:hAnsi="Calibri" w:cs="Calibri"/>
+                <w:noProof/>
+              </w:rPr>
+              <w:t>Delivery Schedule</w:t>
+            </w:r>
+            <w:r>
+              <w:rPr>
+                <w:noProof/>
+                <w:webHidden/>
+              </w:rPr>
+              <w:tab/>
+            </w:r>
+            <w:r>
+              <w:rPr>
+                <w:noProof/>
+                <w:webHidden/>
+              </w:rPr>
+              <w:fldChar w:fldCharType="begin"/>
+            </w:r>
+            <w:r>
+              <w:rPr>
+                <w:noProof/>
+                <w:webHidden/>
+              </w:rPr>
+              <w:instrText xml:space="preserve"> PAGEREF _Toc481610683 \h </w:instrText>
+            </w:r>
+            <w:r>
+              <w:rPr>
+                <w:noProof/>
+                <w:webHidden/>
+              </w:rPr>
+            </w:r>
+            <w:r>
+              <w:rPr>
+                <w:noProof/>
+                <w:webHidden/>
+              </w:rPr>
+              <w:fldChar w:fldCharType="separate"/>
+            </w:r>
+            <w:r>
+              <w:rPr>
+                <w:noProof/>
+                <w:webHidden/>
+              </w:rPr>
+              <w:t>6</w:t>
+            </w:r>
+            <w:r>
+              <w:rPr>
+                <w:noProof/>
+                <w:webHidden/>
+              </w:rPr>
+              <w:fldChar w:fldCharType="end"/>
+            </w:r>
+          </w:hyperlink>
+        </w:p>
+        <w:p>
+          <w:pPr>
+            <w:pStyle w:val="TOC1"/>
+            <w:tabs>
+              <w:tab w:val="right" w:leader="dot" w:pos="9350"/>
+            </w:tabs>
+            <w:rPr>
+              <w:rFonts w:asciiTheme="minorHAnsi" w:eastAsiaTheme="minorEastAsia" w:hAnsiTheme="minorHAnsi" w:cstheme="minorBidi"/>
+              <w:noProof/>
+              <w:color w:val="auto"/>
+            </w:rPr>
+          </w:pPr>
+          <w:hyperlink w:anchor="_Toc481610684" w:history="1">
+            <w:r>
+              <w:rPr>
+                <w:rStyle w:val="Hyperlink"/>
+                <w:rFonts w:cstheme="minorHAnsi"/>
+                <w:noProof/>
+              </w:rPr>
+              <w:t>Sprint 1</w:t>
+            </w:r>
+            <w:r>
+              <w:rPr>
+                <w:noProof/>
+                <w:webHidden/>
+              </w:rPr>
+              <w:tab/>
+            </w:r>
+            <w:r>
+              <w:rPr>
+                <w:noProof/>
+                <w:webHidden/>
+              </w:rPr>
+              <w:fldChar w:fldCharType="begin"/>
+            </w:r>
+            <w:r>
+              <w:rPr>
+                <w:noProof/>
+                <w:webHidden/>
+              </w:rPr>
+              <w:instrText xml:space="preserve"> PAGEREF _Toc481610684 \h </w:instrText>
+            </w:r>
+            <w:r>
+              <w:rPr>
+                <w:noProof/>
+                <w:webHidden/>
+              </w:rPr>
+            </w:r>
+            <w:r>
+              <w:rPr>
+                <w:noProof/>
+                <w:webHidden/>
+              </w:rPr>
+              <w:fldChar w:fldCharType="separate"/>
+            </w:r>
+            <w:r>
+              <w:rPr>
+                <w:noProof/>
+                <w:webHidden/>
+              </w:rPr>
+              <w:t>7</w:t>
+            </w:r>
+            <w:r>
+              <w:rPr>
+                <w:noProof/>
+                <w:webHidden/>
+              </w:rPr>
+              <w:fldChar w:fldCharType="end"/>
+            </w:r>
+          </w:hyperlink>
+        </w:p>
+        <w:p>
+          <w:pPr>
+            <w:pStyle w:val="TOC2"/>
+            <w:tabs>
+              <w:tab w:val="right" w:leader="dot" w:pos="9350"/>
+            </w:tabs>
+            <w:rPr>
+              <w:rFonts w:asciiTheme="minorHAnsi" w:eastAsiaTheme="minorEastAsia" w:hAnsiTheme="minorHAnsi" w:cstheme="minorBidi"/>
+              <w:noProof/>
+              <w:color w:val="auto"/>
+            </w:rPr>
+          </w:pPr>
+          <w:hyperlink w:anchor="_Toc481610685" w:history="1">
+            <w:r>
+              <w:rPr>
+                <w:rStyle w:val="Hyperlink"/>
+                <w:rFonts w:ascii="Calibri" w:eastAsia="Calibri" w:hAnsi="Calibri" w:cs="Calibri"/>
+                <w:noProof/>
+              </w:rPr>
+              <w:t>Story 06: Searching by Suburb</w:t>
+            </w:r>
+            <w:r>
+              <w:rPr>
+                <w:noProof/>
+                <w:webHidden/>
+              </w:rPr>
+              <w:tab/>
+            </w:r>
+            <w:r>
+              <w:rPr>
+                <w:noProof/>
+                <w:webHidden/>
+              </w:rPr>
+              <w:fldChar w:fldCharType="begin"/>
+            </w:r>
+            <w:r>
+              <w:rPr>
+                <w:noProof/>
+                <w:webHidden/>
+              </w:rPr>
+              <w:instrText xml:space="preserve"> PAGEREF _Toc481610685 \h </w:instrText>
+            </w:r>
+            <w:r>
+              <w:rPr>
+                <w:noProof/>
+                <w:webHidden/>
+              </w:rPr>
+            </w:r>
+            <w:r>
+              <w:rPr>
+                <w:noProof/>
+                <w:webHidden/>
+              </w:rPr>
+              <w:fldChar w:fldCharType="separate"/>
+            </w:r>
+            <w:r>
+              <w:rPr>
+                <w:noProof/>
+                <w:webHidden/>
+              </w:rPr>
+              <w:t>7</w:t>
+            </w:r>
+            <w:r>
+              <w:rPr>
+                <w:noProof/>
+                <w:webHidden/>
+              </w:rPr>
+              <w:fldChar w:fldCharType="end"/>
+            </w:r>
+          </w:hyperlink>
+        </w:p>
+        <w:p>
+          <w:pPr>
+            <w:pStyle w:val="TOC2"/>
+            <w:tabs>
+              <w:tab w:val="right" w:leader="dot" w:pos="9350"/>
+            </w:tabs>
+            <w:rPr>
+              <w:rFonts w:asciiTheme="minorHAnsi" w:eastAsiaTheme="minorEastAsia" w:hAnsiTheme="minorHAnsi" w:cstheme="minorBidi"/>
+              <w:noProof/>
+              <w:color w:val="auto"/>
+            </w:rPr>
+          </w:pPr>
+          <w:hyperlink w:anchor="_Toc481610686" w:history="1">
+            <w:r>
+              <w:rPr>
+                <w:rStyle w:val="Hyperlink"/>
+                <w:rFonts w:ascii="Calibri" w:eastAsia="Calibri" w:hAnsi="Calibri" w:cs="Calibri"/>
+                <w:noProof/>
+              </w:rPr>
+              <w:t>Story 07: Searching by Price</w:t>
+            </w:r>
+            <w:r>
+              <w:rPr>
+                <w:noProof/>
+                <w:webHidden/>
+              </w:rPr>
+              <w:tab/>
+            </w:r>
+            <w:r>
+              <w:rPr>
+                <w:noProof/>
+                <w:webHidden/>
+              </w:rPr>
+              <w:fldChar w:fldCharType="begin"/>
+            </w:r>
+            <w:r>
+              <w:rPr>
+                <w:noProof/>
+                <w:webHidden/>
+              </w:rPr>
+              <w:instrText xml:space="preserve"> PAGEREF _Toc481610686 \h </w:instrText>
+            </w:r>
+            <w:r>
+              <w:rPr>
+                <w:noProof/>
+                <w:webHidden/>
+              </w:rPr>
+            </w:r>
+            <w:r>
+              <w:rPr>
+                <w:noProof/>
+                <w:webHidden/>
+              </w:rPr>
+              <w:fldChar w:fldCharType="separate"/>
+            </w:r>
+            <w:r>
+              <w:rPr>
+                <w:noProof/>
+                <w:webHidden/>
+              </w:rPr>
+              <w:t>7</w:t>
+            </w:r>
+            <w:r>
+              <w:rPr>
+                <w:noProof/>
+                <w:webHidden/>
+              </w:rPr>
+              <w:fldChar w:fldCharType="end"/>
+            </w:r>
+          </w:hyperlink>
+        </w:p>
+        <w:p>
+          <w:pPr>
+            <w:pStyle w:val="TOC2"/>
+            <w:tabs>
+              <w:tab w:val="right" w:leader="dot" w:pos="9350"/>
+            </w:tabs>
+            <w:rPr>
+              <w:rFonts w:asciiTheme="minorHAnsi" w:eastAsiaTheme="minorEastAsia" w:hAnsiTheme="minorHAnsi" w:cstheme="minorBidi"/>
+              <w:noProof/>
+              <w:color w:val="auto"/>
+            </w:rPr>
+          </w:pPr>
+          <w:hyperlink w:anchor="_Toc481610687" w:history="1">
+            <w:r>
+              <w:rPr>
+                <w:rStyle w:val="Hyperlink"/>
+                <w:rFonts w:ascii="Calibri" w:eastAsia="Calibri" w:hAnsi="Calibri" w:cs="Calibri"/>
+                <w:noProof/>
+              </w:rPr>
+              <w:t>Story 08: Searching by Type</w:t>
+            </w:r>
+            <w:r>
+              <w:rPr>
+                <w:noProof/>
+                <w:webHidden/>
+              </w:rPr>
+              <w:tab/>
+            </w:r>
+            <w:r>
+              <w:rPr>
+                <w:noProof/>
+                <w:webHidden/>
+              </w:rPr>
+              <w:fldChar w:fldCharType="begin"/>
+            </w:r>
+            <w:r>
+              <w:rPr>
+                <w:noProof/>
+                <w:webHidden/>
+              </w:rPr>
+              <w:instrText xml:space="preserve"> PAGEREF _Toc481610687 \h </w:instrText>
+            </w:r>
+            <w:r>
+              <w:rPr>
+                <w:noProof/>
+                <w:webHidden/>
+              </w:rPr>
+            </w:r>
+            <w:r>
+              <w:rPr>
+                <w:noProof/>
+                <w:webHidden/>
+              </w:rPr>
+              <w:fldChar w:fldCharType="separate"/>
+            </w:r>
+            <w:r>
+              <w:rPr>
+                <w:noProof/>
+                <w:webHidden/>
+              </w:rPr>
+              <w:t>7</w:t>
+            </w:r>
+            <w:r>
+              <w:rPr>
+                <w:noProof/>
+                <w:webHidden/>
+              </w:rPr>
+              <w:fldChar w:fldCharType="end"/>
+            </w:r>
+          </w:hyperlink>
+        </w:p>
+        <w:p>
+          <w:pPr>
+            <w:pStyle w:val="TOC2"/>
+            <w:tabs>
+              <w:tab w:val="right" w:leader="dot" w:pos="9350"/>
+            </w:tabs>
+            <w:rPr>
+              <w:rFonts w:asciiTheme="minorHAnsi" w:eastAsiaTheme="minorEastAsia" w:hAnsiTheme="minorHAnsi" w:cstheme="minorBidi"/>
+              <w:noProof/>
+              <w:color w:val="auto"/>
+            </w:rPr>
+          </w:pPr>
+          <w:hyperlink w:anchor="_Toc481610688" w:history="1">
+            <w:r>
+              <w:rPr>
+                <w:rStyle w:val="Hyperlink"/>
+                <w:rFonts w:ascii="Calibri" w:eastAsia="Calibri" w:hAnsi="Calibri" w:cs="Calibri"/>
+                <w:noProof/>
+              </w:rPr>
+              <w:t>Story 09: Searching by Furnished/Unfurnished</w:t>
+            </w:r>
+            <w:r>
+              <w:rPr>
+                <w:noProof/>
+                <w:webHidden/>
+              </w:rPr>
+              <w:tab/>
+            </w:r>
+            <w:r>
+              <w:rPr>
+                <w:noProof/>
+                <w:webHidden/>
+              </w:rPr>
+              <w:fldChar w:fldCharType="begin"/>
+            </w:r>
+            <w:r>
+              <w:rPr>
+                <w:noProof/>
+                <w:webHidden/>
+              </w:rPr>
+              <w:instrText xml:space="preserve"> PAGEREF _Toc481610688 \h </w:instrText>
+            </w:r>
+            <w:r>
+              <w:rPr>
+                <w:noProof/>
+                <w:webHidden/>
+              </w:rPr>
+            </w:r>
+            <w:r>
+              <w:rPr>
+                <w:noProof/>
+                <w:webHidden/>
+              </w:rPr>
+              <w:fldChar w:fldCharType="separate"/>
+            </w:r>
+            <w:r>
+              <w:rPr>
+                <w:noProof/>
+                <w:webHidden/>
+              </w:rPr>
+              <w:t>7</w:t>
+            </w:r>
+            <w:r>
+              <w:rPr>
+                <w:noProof/>
+                <w:webHidden/>
+              </w:rPr>
+              <w:fldChar w:fldCharType="end"/>
+            </w:r>
+          </w:hyperlink>
+        </w:p>
+        <w:p>
+          <w:pPr>
+            <w:pStyle w:val="TOC2"/>
+            <w:tabs>
+              <w:tab w:val="right" w:leader="dot" w:pos="9350"/>
+            </w:tabs>
+            <w:rPr>
+              <w:rFonts w:asciiTheme="minorHAnsi" w:eastAsiaTheme="minorEastAsia" w:hAnsiTheme="minorHAnsi" w:cstheme="minorBidi"/>
+              <w:noProof/>
+              <w:color w:val="auto"/>
+            </w:rPr>
+          </w:pPr>
+          <w:hyperlink w:anchor="_Toc481610689" w:history="1">
+            <w:r>
+              <w:rPr>
+                <w:rStyle w:val="Hyperlink"/>
+                <w:rFonts w:ascii="Calibri" w:eastAsia="Calibri" w:hAnsi="Calibri" w:cs="Calibri"/>
+                <w:noProof/>
+              </w:rPr>
+              <w:t>Story 10: Searching by Multiple Requirements</w:t>
+            </w:r>
+            <w:r>
+              <w:rPr>
+                <w:noProof/>
+                <w:webHidden/>
+              </w:rPr>
+              <w:tab/>
+            </w:r>
+            <w:r>
+              <w:rPr>
+                <w:noProof/>
+                <w:webHidden/>
+              </w:rPr>
+              <w:fldChar w:fldCharType="begin"/>
+            </w:r>
+            <w:r>
+              <w:rPr>
+                <w:noProof/>
+                <w:webHidden/>
+              </w:rPr>
+              <w:instrText xml:space="preserve"> PAGEREF _Toc481610689 \h </w:instrText>
+            </w:r>
+            <w:r>
+              <w:rPr>
+                <w:noProof/>
+                <w:webHidden/>
+              </w:rPr>
+            </w:r>
+            <w:r>
+              <w:rPr>
+                <w:noProof/>
+                <w:webHidden/>
+              </w:rPr>
+              <w:fldChar w:fldCharType="separate"/>
+            </w:r>
+            <w:r>
+              <w:rPr>
+                <w:noProof/>
+                <w:webHidden/>
+              </w:rPr>
+              <w:t>8</w:t>
+            </w:r>
+            <w:r>
+              <w:rPr>
+                <w:noProof/>
+                <w:webHidden/>
+              </w:rPr>
+              <w:fldChar w:fldCharType="end"/>
+            </w:r>
+          </w:hyperlink>
+        </w:p>
+        <w:p>
+          <w:pPr>
+            <w:pStyle w:val="TOC2"/>
+            <w:tabs>
+              <w:tab w:val="right" w:leader="dot" w:pos="9350"/>
+            </w:tabs>
+            <w:rPr>
+              <w:rFonts w:asciiTheme="minorHAnsi" w:eastAsiaTheme="minorEastAsia" w:hAnsiTheme="minorHAnsi" w:cstheme="minorBidi"/>
+              <w:noProof/>
+              <w:color w:val="auto"/>
+            </w:rPr>
+          </w:pPr>
+          <w:hyperlink w:anchor="_Toc481610690" w:history="1">
+            <w:r>
+              <w:rPr>
+                <w:rStyle w:val="Hyperlink"/>
+                <w:rFonts w:ascii="Calibri" w:eastAsia="Calibri" w:hAnsi="Calibri" w:cs="Calibri"/>
+                <w:noProof/>
+              </w:rPr>
+              <w:t>Story 28: Search by Pet-Friendliness</w:t>
+            </w:r>
+            <w:r>
+              <w:rPr>
+                <w:noProof/>
+                <w:webHidden/>
+              </w:rPr>
+              <w:tab/>
+            </w:r>
+            <w:r>
+              <w:rPr>
+                <w:noProof/>
+                <w:webHidden/>
+              </w:rPr>
+              <w:fldChar w:fldCharType="begin"/>
+            </w:r>
+            <w:r>
+              <w:rPr>
+                <w:noProof/>
+                <w:webHidden/>
+              </w:rPr>
+              <w:instrText xml:space="preserve"> PAGEREF _Toc481610690 \h </w:instrText>
+            </w:r>
+            <w:r>
+              <w:rPr>
+                <w:noProof/>
+                <w:webHidden/>
+              </w:rPr>
+            </w:r>
+            <w:r>
+              <w:rPr>
+                <w:noProof/>
+                <w:webHidden/>
+              </w:rPr>
+              <w:fldChar w:fldCharType="separate"/>
+            </w:r>
+            <w:r>
+              <w:rPr>
+                <w:noProof/>
+                <w:webHidden/>
+              </w:rPr>
+              <w:t>8</w:t>
+            </w:r>
+            <w:r>
+              <w:rPr>
+                <w:noProof/>
+                <w:webHidden/>
+              </w:rPr>
+              <w:fldChar w:fldCharType="end"/>
+            </w:r>
+          </w:hyperlink>
+        </w:p>
+        <w:p>
+          <w:pPr>
+            <w:pStyle w:val="TOC1"/>
+            <w:tabs>
+              <w:tab w:val="right" w:leader="dot" w:pos="9350"/>
+            </w:tabs>
+            <w:rPr>
+              <w:rFonts w:asciiTheme="minorHAnsi" w:eastAsiaTheme="minorEastAsia" w:hAnsiTheme="minorHAnsi" w:cstheme="minorBidi"/>
+              <w:noProof/>
+              <w:color w:val="auto"/>
+            </w:rPr>
+          </w:pPr>
+          <w:hyperlink w:anchor="_Toc481610691" w:history="1">
+            <w:r>
+              <w:rPr>
+                <w:rStyle w:val="Hyperlink"/>
+                <w:rFonts w:eastAsia="Calibri" w:cstheme="minorHAnsi"/>
+                <w:noProof/>
+              </w:rPr>
+              <w:t>Sprint 2</w:t>
+            </w:r>
+            <w:r>
+              <w:rPr>
+                <w:noProof/>
+                <w:webHidden/>
+              </w:rPr>
+              <w:tab/>
+            </w:r>
+            <w:r>
+              <w:rPr>
+                <w:noProof/>
+                <w:webHidden/>
+              </w:rPr>
+              <w:fldChar w:fldCharType="begin"/>
+            </w:r>
+            <w:r>
+              <w:rPr>
+                <w:noProof/>
+                <w:webHidden/>
+              </w:rPr>
+              <w:instrText xml:space="preserve"> PAGEREF _Toc481610691 \h </w:instrText>
+            </w:r>
+            <w:r>
+              <w:rPr>
+                <w:noProof/>
+                <w:webHidden/>
+              </w:rPr>
+            </w:r>
+            <w:r>
+              <w:rPr>
+                <w:noProof/>
+                <w:webHidden/>
+              </w:rPr>
+              <w:fldChar w:fldCharType="separate"/>
+            </w:r>
+            <w:r>
+              <w:rPr>
+                <w:noProof/>
+                <w:webHidden/>
+              </w:rPr>
+              <w:t>9</w:t>
+            </w:r>
+            <w:r>
+              <w:rPr>
+                <w:noProof/>
+                <w:webHidden/>
+              </w:rPr>
+              <w:fldChar w:fldCharType="end"/>
+            </w:r>
+          </w:hyperlink>
+        </w:p>
+        <w:p>
+          <w:pPr>
+            <w:pStyle w:val="TOC2"/>
+            <w:tabs>
+              <w:tab w:val="right" w:leader="dot" w:pos="9350"/>
+            </w:tabs>
+            <w:rPr>
+              <w:rFonts w:asciiTheme="minorHAnsi" w:eastAsiaTheme="minorEastAsia" w:hAnsiTheme="minorHAnsi" w:cstheme="minorBidi"/>
+              <w:noProof/>
+              <w:color w:val="auto"/>
+            </w:rPr>
+          </w:pPr>
+          <w:hyperlink w:anchor="_Toc481610692" w:history="1">
+            <w:r>
+              <w:rPr>
+                <w:rStyle w:val="Hyperlink"/>
+                <w:rFonts w:ascii="Calibri" w:eastAsia="Calibri" w:hAnsi="Calibri" w:cs="Calibri"/>
+                <w:noProof/>
+              </w:rPr>
+              <w:t>Story 15: Property Viewing Request</w:t>
+            </w:r>
+            <w:r>
+              <w:rPr>
+                <w:noProof/>
+                <w:webHidden/>
+              </w:rPr>
+              <w:tab/>
+            </w:r>
+            <w:r>
+              <w:rPr>
+                <w:noProof/>
+                <w:webHidden/>
+              </w:rPr>
+              <w:fldChar w:fldCharType="begin"/>
+            </w:r>
+            <w:r>
+              <w:rPr>
+                <w:noProof/>
+                <w:webHidden/>
+              </w:rPr>
+              <w:instrText xml:space="preserve"> PAGEREF _Toc481610692 \h </w:instrText>
+            </w:r>
+            <w:r>
+              <w:rPr>
+                <w:noProof/>
+                <w:webHidden/>
+              </w:rPr>
+            </w:r>
+            <w:r>
+              <w:rPr>
+                <w:noProof/>
+                <w:webHidden/>
+              </w:rPr>
+              <w:fldChar w:fldCharType="separate"/>
+            </w:r>
+            <w:r>
+              <w:rPr>
+                <w:noProof/>
+                <w:webHidden/>
+              </w:rPr>
+              <w:t>9</w:t>
+            </w:r>
+            <w:r>
+              <w:rPr>
+                <w:noProof/>
+                <w:webHidden/>
+              </w:rPr>
+              <w:fldChar w:fldCharType="end"/>
+            </w:r>
+          </w:hyperlink>
+        </w:p>
+        <w:p>
+          <w:pPr>
+            <w:pStyle w:val="TOC2"/>
+            <w:tabs>
+              <w:tab w:val="right" w:leader="dot" w:pos="9350"/>
+            </w:tabs>
+            <w:rPr>
+              <w:rFonts w:asciiTheme="minorHAnsi" w:eastAsiaTheme="minorEastAsia" w:hAnsiTheme="minorHAnsi" w:cstheme="minorBidi"/>
+              <w:noProof/>
+              <w:color w:val="auto"/>
+            </w:rPr>
+          </w:pPr>
+          <w:hyperlink w:anchor="_Toc481610693" w:history="1">
+            <w:r>
+              <w:rPr>
+                <w:rStyle w:val="Hyperlink"/>
+                <w:rFonts w:ascii="Calibri" w:eastAsia="Calibri" w:hAnsi="Calibri" w:cs="Calibri"/>
+                <w:noProof/>
+              </w:rPr>
+              <w:t>Story 16: Accessing Property Employee Contact Detail</w:t>
+            </w:r>
+            <w:r>
+              <w:rPr>
+                <w:noProof/>
+                <w:webHidden/>
+              </w:rPr>
+              <w:tab/>
+            </w:r>
+            <w:r>
+              <w:rPr>
+                <w:noProof/>
+                <w:webHidden/>
+              </w:rPr>
+              <w:fldChar w:fldCharType="begin"/>
+            </w:r>
+            <w:r>
+              <w:rPr>
+                <w:noProof/>
+                <w:webHidden/>
+              </w:rPr>
+              <w:instrText xml:space="preserve"> PAGEREF _Toc481610693 \h </w:instrText>
+            </w:r>
+            <w:r>
+              <w:rPr>
+                <w:noProof/>
+                <w:webHidden/>
+              </w:rPr>
+            </w:r>
+            <w:r>
+              <w:rPr>
+                <w:noProof/>
+                <w:webHidden/>
+              </w:rPr>
+              <w:fldChar w:fldCharType="separate"/>
+            </w:r>
+            <w:r>
+              <w:rPr>
+                <w:noProof/>
+                <w:webHidden/>
+              </w:rPr>
+              <w:t>9</w:t>
+            </w:r>
+            <w:r>
+              <w:rPr>
+                <w:noProof/>
+                <w:webHidden/>
+              </w:rPr>
+              <w:fldChar w:fldCharType="end"/>
+            </w:r>
+          </w:hyperlink>
+        </w:p>
+        <w:p>
+          <w:pPr>
+            <w:pStyle w:val="TOC2"/>
+            <w:tabs>
+              <w:tab w:val="right" w:leader="dot" w:pos="9350"/>
+            </w:tabs>
+            <w:rPr>
+              <w:rFonts w:asciiTheme="minorHAnsi" w:eastAsiaTheme="minorEastAsia" w:hAnsiTheme="minorHAnsi" w:cstheme="minorBidi"/>
+              <w:noProof/>
+              <w:color w:val="auto"/>
+            </w:rPr>
+          </w:pPr>
+          <w:hyperlink w:anchor="_Toc481610694" w:history="1">
+            <w:r>
+              <w:rPr>
+                <w:rStyle w:val="Hyperlink"/>
+                <w:rFonts w:ascii="Calibri" w:eastAsia="Calibri" w:hAnsi="Calibri" w:cs="Calibri"/>
+                <w:noProof/>
+              </w:rPr>
+              <w:t>Story 17: Property Maintenance Request</w:t>
+            </w:r>
+            <w:r>
+              <w:rPr>
+                <w:noProof/>
+                <w:webHidden/>
+              </w:rPr>
+              <w:tab/>
+            </w:r>
+            <w:r>
+              <w:rPr>
+                <w:noProof/>
+                <w:webHidden/>
+              </w:rPr>
+              <w:fldChar w:fldCharType="begin"/>
+            </w:r>
+            <w:r>
+              <w:rPr>
+                <w:noProof/>
+                <w:webHidden/>
+              </w:rPr>
+              <w:instrText xml:space="preserve"> PAGEREF _Toc481610694 \h </w:instrText>
+            </w:r>
+            <w:r>
+              <w:rPr>
+                <w:noProof/>
+                <w:webHidden/>
+              </w:rPr>
+            </w:r>
+            <w:r>
+              <w:rPr>
+                <w:noProof/>
+                <w:webHidden/>
+              </w:rPr>
+              <w:fldChar w:fldCharType="separate"/>
+            </w:r>
+            <w:r>
+              <w:rPr>
+                <w:noProof/>
+                <w:webHidden/>
+              </w:rPr>
+              <w:t>9</w:t>
+            </w:r>
+            <w:r>
+              <w:rPr>
+                <w:noProof/>
+                <w:webHidden/>
+              </w:rPr>
+              <w:fldChar w:fldCharType="end"/>
+            </w:r>
+          </w:hyperlink>
+        </w:p>
+        <w:p>
+          <w:pPr>
+            <w:pStyle w:val="TOC2"/>
+            <w:tabs>
+              <w:tab w:val="right" w:leader="dot" w:pos="9350"/>
+            </w:tabs>
+            <w:rPr>
+              <w:rFonts w:asciiTheme="minorHAnsi" w:eastAsiaTheme="minorEastAsia" w:hAnsiTheme="minorHAnsi" w:cstheme="minorBidi"/>
+              <w:noProof/>
+              <w:color w:val="auto"/>
+            </w:rPr>
+          </w:pPr>
+          <w:hyperlink w:anchor="_Toc481610695" w:history="1">
+            <w:r>
+              <w:rPr>
+                <w:rStyle w:val="Hyperlink"/>
+                <w:rFonts w:ascii="Calibri" w:eastAsia="Calibri" w:hAnsi="Calibri" w:cs="Calibri"/>
+                <w:noProof/>
+              </w:rPr>
+              <w:t>Story 22: Tenant Enquiries</w:t>
+            </w:r>
+            <w:r>
+              <w:rPr>
+                <w:noProof/>
+                <w:webHidden/>
+              </w:rPr>
+              <w:tab/>
+            </w:r>
+            <w:r>
+              <w:rPr>
+                <w:noProof/>
+                <w:webHidden/>
+              </w:rPr>
+              <w:fldChar w:fldCharType="begin"/>
+            </w:r>
+            <w:r>
+              <w:rPr>
+                <w:noProof/>
+                <w:webHidden/>
+              </w:rPr>
+              <w:instrText xml:space="preserve"> PAGEREF _Toc481610695 \h </w:instrText>
+            </w:r>
+            <w:r>
+              <w:rPr>
+                <w:noProof/>
+                <w:webHidden/>
+              </w:rPr>
+            </w:r>
+            <w:r>
+              <w:rPr>
+                <w:noProof/>
+                <w:webHidden/>
+              </w:rPr>
+              <w:fldChar w:fldCharType="separate"/>
+            </w:r>
+            <w:r>
+              <w:rPr>
+                <w:noProof/>
+                <w:webHidden/>
+              </w:rPr>
+              <w:t>10</w:t>
+            </w:r>
+            <w:r>
+              <w:rPr>
+                <w:noProof/>
+                <w:webHidden/>
+              </w:rPr>
+              <w:fldChar w:fldCharType="end"/>
+            </w:r>
+          </w:hyperlink>
+        </w:p>
+        <w:p>
+          <w:pPr>
+            <w:pStyle w:val="TOC2"/>
+            <w:tabs>
+              <w:tab w:val="right" w:leader="dot" w:pos="9350"/>
+            </w:tabs>
+            <w:rPr>
+              <w:rFonts w:asciiTheme="minorHAnsi" w:eastAsiaTheme="minorEastAsia" w:hAnsiTheme="minorHAnsi" w:cstheme="minorBidi"/>
+              <w:noProof/>
+              <w:color w:val="auto"/>
+            </w:rPr>
+          </w:pPr>
+          <w:hyperlink w:anchor="_Toc481610696" w:history="1">
+            <w:r>
+              <w:rPr>
+                <w:rStyle w:val="Hyperlink"/>
+                <w:rFonts w:ascii="Calibri" w:eastAsia="Calibri" w:hAnsi="Calibri" w:cs="Calibri"/>
+                <w:noProof/>
+              </w:rPr>
+              <w:t>Story 26: Property Availability</w:t>
+            </w:r>
+            <w:r>
+              <w:rPr>
+                <w:noProof/>
+                <w:webHidden/>
+              </w:rPr>
+              <w:tab/>
+            </w:r>
+            <w:r>
+              <w:rPr>
+                <w:noProof/>
+                <w:webHidden/>
+              </w:rPr>
+              <w:fldChar w:fldCharType="begin"/>
+            </w:r>
+            <w:r>
+              <w:rPr>
+                <w:noProof/>
+                <w:webHidden/>
+              </w:rPr>
+              <w:instrText xml:space="preserve"> PAGEREF _Toc481610696 \h </w:instrText>
+            </w:r>
+            <w:r>
+              <w:rPr>
+                <w:noProof/>
+                <w:webHidden/>
+              </w:rPr>
+            </w:r>
+            <w:r>
+              <w:rPr>
+                <w:noProof/>
+                <w:webHidden/>
+              </w:rPr>
+              <w:fldChar w:fldCharType="separate"/>
+            </w:r>
+            <w:r>
+              <w:rPr>
+                <w:noProof/>
+                <w:webHidden/>
+              </w:rPr>
+              <w:t>10</w:t>
+            </w:r>
+            <w:r>
+              <w:rPr>
+                <w:noProof/>
+                <w:webHidden/>
+              </w:rPr>
+              <w:fldChar w:fldCharType="end"/>
+            </w:r>
+          </w:hyperlink>
+        </w:p>
+        <w:p>
+          <w:pPr>
+            <w:pStyle w:val="TOC2"/>
+            <w:tabs>
+              <w:tab w:val="right" w:leader="dot" w:pos="9350"/>
+            </w:tabs>
+            <w:rPr>
+              <w:rFonts w:asciiTheme="minorHAnsi" w:eastAsiaTheme="minorEastAsia" w:hAnsiTheme="minorHAnsi" w:cstheme="minorBidi"/>
+              <w:noProof/>
+              <w:color w:val="auto"/>
+            </w:rPr>
+          </w:pPr>
+          <w:hyperlink w:anchor="_Toc481610697" w:history="1">
+            <w:r>
+              <w:rPr>
+                <w:rStyle w:val="Hyperlink"/>
+                <w:rFonts w:ascii="Calibri" w:eastAsia="Calibri" w:hAnsi="Calibri" w:cs="Calibri"/>
+                <w:noProof/>
+              </w:rPr>
+              <w:t>Story 27: Saved Property Listings</w:t>
+            </w:r>
+            <w:r>
+              <w:rPr>
+                <w:noProof/>
+                <w:webHidden/>
+              </w:rPr>
+              <w:tab/>
+            </w:r>
+            <w:r>
+              <w:rPr>
+                <w:noProof/>
+                <w:webHidden/>
+              </w:rPr>
+              <w:fldChar w:fldCharType="begin"/>
+            </w:r>
+            <w:r>
+              <w:rPr>
+                <w:noProof/>
+                <w:webHidden/>
+              </w:rPr>
+              <w:instrText xml:space="preserve"> PAGEREF _Toc481610697 \h </w:instrText>
+            </w:r>
+            <w:r>
+              <w:rPr>
+                <w:noProof/>
+                <w:webHidden/>
+              </w:rPr>
+            </w:r>
+            <w:r>
+              <w:rPr>
+                <w:noProof/>
+                <w:webHidden/>
+              </w:rPr>
+              <w:fldChar w:fldCharType="separate"/>
+            </w:r>
+            <w:r>
+              <w:rPr>
+                <w:noProof/>
+                <w:webHidden/>
+              </w:rPr>
+              <w:t>10</w:t>
+            </w:r>
+            <w:r>
+              <w:rPr>
+                <w:noProof/>
+                <w:webHidden/>
+              </w:rPr>
+              <w:fldChar w:fldCharType="end"/>
+            </w:r>
+          </w:hyperlink>
+        </w:p>
+        <w:p>
+          <w:pPr>
+            <w:pStyle w:val="TOC2"/>
+            <w:tabs>
+              <w:tab w:val="right" w:leader="dot" w:pos="9350"/>
+            </w:tabs>
+            <w:rPr>
+              <w:rFonts w:asciiTheme="minorHAnsi" w:eastAsiaTheme="minorEastAsia" w:hAnsiTheme="minorHAnsi" w:cstheme="minorBidi"/>
+              <w:noProof/>
+              <w:color w:val="auto"/>
+            </w:rPr>
+          </w:pPr>
+          <w:hyperlink w:anchor="_Toc481610698" w:history="1">
+            <w:r>
+              <w:rPr>
+                <w:rStyle w:val="Hyperlink"/>
+                <w:rFonts w:ascii="Calibri" w:eastAsia="Calibri" w:hAnsi="Calibri" w:cs="Calibri"/>
+                <w:noProof/>
+              </w:rPr>
+              <w:t>Story 03: Dispute Resolution</w:t>
+            </w:r>
+            <w:r>
+              <w:rPr>
+                <w:noProof/>
+                <w:webHidden/>
+              </w:rPr>
+              <w:tab/>
+            </w:r>
+            <w:r>
+              <w:rPr>
+                <w:noProof/>
+                <w:webHidden/>
+              </w:rPr>
+              <w:fldChar w:fldCharType="begin"/>
+            </w:r>
+            <w:r>
+              <w:rPr>
+                <w:noProof/>
+                <w:webHidden/>
+              </w:rPr>
+              <w:instrText xml:space="preserve"> PAGEREF _Toc481610698 \h </w:instrText>
+            </w:r>
+            <w:r>
+              <w:rPr>
+                <w:noProof/>
+                <w:webHidden/>
+              </w:rPr>
+            </w:r>
+            <w:r>
+              <w:rPr>
+                <w:noProof/>
+                <w:webHidden/>
+              </w:rPr>
+              <w:fldChar w:fldCharType="separate"/>
+            </w:r>
+            <w:r>
+              <w:rPr>
+                <w:noProof/>
+                <w:webHidden/>
+              </w:rPr>
+              <w:t>10</w:t>
+            </w:r>
+            <w:r>
+              <w:rPr>
+                <w:noProof/>
+                <w:webHidden/>
+              </w:rPr>
+              <w:fldChar w:fldCharType="end"/>
+            </w:r>
+          </w:hyperlink>
+        </w:p>
+        <w:p>
+          <w:pPr>
+            <w:pStyle w:val="TOC2"/>
+            <w:tabs>
+              <w:tab w:val="right" w:leader="dot" w:pos="9350"/>
+            </w:tabs>
+            <w:rPr>
+              <w:rFonts w:asciiTheme="minorHAnsi" w:eastAsiaTheme="minorEastAsia" w:hAnsiTheme="minorHAnsi" w:cstheme="minorBidi"/>
+              <w:noProof/>
+              <w:color w:val="auto"/>
+            </w:rPr>
+          </w:pPr>
+          <w:hyperlink w:anchor="_Toc481610699" w:history="1">
+            <w:r>
+              <w:rPr>
+                <w:rStyle w:val="Hyperlink"/>
+                <w:rFonts w:ascii="Calibri" w:eastAsia="Calibri" w:hAnsi="Calibri" w:cs="Calibri"/>
+                <w:noProof/>
+              </w:rPr>
+              <w:t>Story 04: Owner Capabilities</w:t>
+            </w:r>
+            <w:r>
+              <w:rPr>
+                <w:noProof/>
+                <w:webHidden/>
+              </w:rPr>
+              <w:tab/>
+            </w:r>
+            <w:r>
+              <w:rPr>
+                <w:noProof/>
+                <w:webHidden/>
+              </w:rPr>
+              <w:fldChar w:fldCharType="begin"/>
+            </w:r>
+            <w:r>
+              <w:rPr>
+                <w:noProof/>
+                <w:webHidden/>
+              </w:rPr>
+              <w:instrText xml:space="preserve"> PAGEREF _Toc481610699 \h </w:instrText>
+            </w:r>
+            <w:r>
+              <w:rPr>
+                <w:noProof/>
+                <w:webHidden/>
+              </w:rPr>
+            </w:r>
+            <w:r>
+              <w:rPr>
+                <w:noProof/>
+                <w:webHidden/>
+              </w:rPr>
+              <w:fldChar w:fldCharType="separate"/>
+            </w:r>
+            <w:r>
+              <w:rPr>
+                <w:noProof/>
+                <w:webHidden/>
+              </w:rPr>
+              <w:t>11</w:t>
+            </w:r>
+            <w:r>
+              <w:rPr>
+                <w:noProof/>
+                <w:webHidden/>
+              </w:rPr>
+              <w:fldChar w:fldCharType="end"/>
+            </w:r>
+          </w:hyperlink>
+        </w:p>
+        <w:p>
+          <w:pPr>
+            <w:pStyle w:val="TOC2"/>
+            <w:tabs>
+              <w:tab w:val="right" w:leader="dot" w:pos="9350"/>
+            </w:tabs>
+            <w:rPr>
+              <w:rFonts w:asciiTheme="minorHAnsi" w:eastAsiaTheme="minorEastAsia" w:hAnsiTheme="minorHAnsi" w:cstheme="minorBidi"/>
+              <w:noProof/>
+              <w:color w:val="auto"/>
+            </w:rPr>
+          </w:pPr>
+          <w:hyperlink w:anchor="_Toc481610700" w:history="1">
+            <w:r>
+              <w:rPr>
+                <w:rStyle w:val="Hyperlink"/>
+                <w:rFonts w:ascii="Calibri" w:eastAsia="Calibri" w:hAnsi="Calibri" w:cs="Calibri"/>
+                <w:noProof/>
+              </w:rPr>
+              <w:t>Story 11: Employee Details Tracker</w:t>
+            </w:r>
+            <w:r>
+              <w:rPr>
+                <w:noProof/>
+                <w:webHidden/>
+              </w:rPr>
+              <w:tab/>
+            </w:r>
+            <w:r>
+              <w:rPr>
+                <w:noProof/>
+                <w:webHidden/>
+              </w:rPr>
+              <w:fldChar w:fldCharType="begin"/>
+            </w:r>
+            <w:r>
+              <w:rPr>
+                <w:noProof/>
+                <w:webHidden/>
+              </w:rPr>
+              <w:instrText xml:space="preserve"> PAGEREF _Toc481610700 \h </w:instrText>
+            </w:r>
+            <w:r>
+              <w:rPr>
+                <w:noProof/>
+                <w:webHidden/>
+              </w:rPr>
+            </w:r>
+            <w:r>
+              <w:rPr>
+                <w:noProof/>
+                <w:webHidden/>
+              </w:rPr>
+              <w:fldChar w:fldCharType="separate"/>
+            </w:r>
+            <w:r>
+              <w:rPr>
+                <w:noProof/>
+                <w:webHidden/>
+              </w:rPr>
+              <w:t>11</w:t>
+            </w:r>
+            <w:r>
+              <w:rPr>
+                <w:noProof/>
+                <w:webHidden/>
+              </w:rPr>
+              <w:fldChar w:fldCharType="end"/>
+            </w:r>
+          </w:hyperlink>
+        </w:p>
+        <w:p>
+          <w:pPr>
+            <w:pStyle w:val="TOC2"/>
+            <w:tabs>
+              <w:tab w:val="right" w:leader="dot" w:pos="9350"/>
+            </w:tabs>
+            <w:rPr>
+              <w:rFonts w:asciiTheme="minorHAnsi" w:eastAsiaTheme="minorEastAsia" w:hAnsiTheme="minorHAnsi" w:cstheme="minorBidi"/>
+              <w:noProof/>
+              <w:color w:val="auto"/>
+            </w:rPr>
+          </w:pPr>
+          <w:hyperlink w:anchor="_Toc481610701" w:history="1">
+            <w:r>
+              <w:rPr>
+                <w:rStyle w:val="Hyperlink"/>
+                <w:rFonts w:ascii="Calibri" w:eastAsia="Calibri" w:hAnsi="Calibri" w:cs="Calibri"/>
+                <w:noProof/>
+              </w:rPr>
+              <w:t>Story 19: View Allocated Property List</w:t>
+            </w:r>
+            <w:r>
+              <w:rPr>
+                <w:noProof/>
+                <w:webHidden/>
+              </w:rPr>
+              <w:tab/>
+            </w:r>
+            <w:r>
+              <w:rPr>
+                <w:noProof/>
+                <w:webHidden/>
+              </w:rPr>
+              <w:fldChar w:fldCharType="begin"/>
+            </w:r>
+            <w:r>
+              <w:rPr>
+                <w:noProof/>
+                <w:webHidden/>
+              </w:rPr>
+              <w:instrText xml:space="preserve"> PAGEREF _Toc481610701 \h </w:instrText>
+            </w:r>
+            <w:r>
+              <w:rPr>
+                <w:noProof/>
+                <w:webHidden/>
+              </w:rPr>
+            </w:r>
+            <w:r>
+              <w:rPr>
+                <w:noProof/>
+                <w:webHidden/>
+              </w:rPr>
+              <w:fldChar w:fldCharType="separate"/>
+            </w:r>
+            <w:r>
+              <w:rPr>
+                <w:noProof/>
+                <w:webHidden/>
+              </w:rPr>
+              <w:t>11</w:t>
+            </w:r>
+            <w:r>
+              <w:rPr>
+                <w:noProof/>
+                <w:webHidden/>
+              </w:rPr>
+              <w:fldChar w:fldCharType="end"/>
+            </w:r>
+          </w:hyperlink>
+        </w:p>
+        <w:p>
+          <w:pPr>
+            <w:pStyle w:val="TOC2"/>
+            <w:tabs>
+              <w:tab w:val="right" w:leader="dot" w:pos="9350"/>
+            </w:tabs>
+            <w:rPr>
+              <w:rFonts w:asciiTheme="minorHAnsi" w:eastAsiaTheme="minorEastAsia" w:hAnsiTheme="minorHAnsi" w:cstheme="minorBidi"/>
+              <w:noProof/>
+              <w:color w:val="auto"/>
+            </w:rPr>
+          </w:pPr>
+          <w:hyperlink w:anchor="_Toc481610702" w:history="1">
+            <w:r>
+              <w:rPr>
+                <w:rStyle w:val="Hyperlink"/>
+                <w:rFonts w:ascii="Calibri" w:eastAsia="Calibri" w:hAnsi="Calibri" w:cs="Calibri"/>
+                <w:noProof/>
+              </w:rPr>
+              <w:t>Story 20: Tenant Contact Details</w:t>
+            </w:r>
+            <w:r>
+              <w:rPr>
+                <w:noProof/>
+                <w:webHidden/>
+              </w:rPr>
+              <w:tab/>
+            </w:r>
+            <w:r>
+              <w:rPr>
+                <w:noProof/>
+                <w:webHidden/>
+              </w:rPr>
+              <w:fldChar w:fldCharType="begin"/>
+            </w:r>
+            <w:r>
+              <w:rPr>
+                <w:noProof/>
+                <w:webHidden/>
+              </w:rPr>
+              <w:instrText xml:space="preserve"> PAGEREF _Toc481610702 \h </w:instrText>
+            </w:r>
+            <w:r>
+              <w:rPr>
+                <w:noProof/>
+                <w:webHidden/>
+              </w:rPr>
+            </w:r>
+            <w:r>
+              <w:rPr>
+                <w:noProof/>
+                <w:webHidden/>
+              </w:rPr>
+              <w:fldChar w:fldCharType="separate"/>
+            </w:r>
+            <w:r>
+              <w:rPr>
+                <w:noProof/>
+                <w:webHidden/>
+              </w:rPr>
+              <w:t>11</w:t>
+            </w:r>
+            <w:r>
+              <w:rPr>
+                <w:noProof/>
+                <w:webHidden/>
+              </w:rPr>
+              <w:fldChar w:fldCharType="end"/>
+            </w:r>
+          </w:hyperlink>
+        </w:p>
+        <w:p>
+          <w:pPr>
+            <w:pStyle w:val="TOC2"/>
+            <w:tabs>
+              <w:tab w:val="right" w:leader="dot" w:pos="9350"/>
+            </w:tabs>
+            <w:rPr>
+              <w:rFonts w:asciiTheme="minorHAnsi" w:eastAsiaTheme="minorEastAsia" w:hAnsiTheme="minorHAnsi" w:cstheme="minorBidi"/>
+              <w:noProof/>
+              <w:color w:val="auto"/>
+            </w:rPr>
+          </w:pPr>
+          <w:hyperlink w:anchor="_Toc481610703" w:history="1">
+            <w:r>
+              <w:rPr>
+                <w:rStyle w:val="Hyperlink"/>
+                <w:rFonts w:ascii="Calibri" w:eastAsia="Calibri" w:hAnsi="Calibri" w:cs="Calibri"/>
+                <w:noProof/>
+              </w:rPr>
+              <w:t>Story 25: Occupied Property Contact Details</w:t>
+            </w:r>
+            <w:r>
+              <w:rPr>
+                <w:noProof/>
+                <w:webHidden/>
+              </w:rPr>
+              <w:tab/>
+            </w:r>
+            <w:r>
+              <w:rPr>
+                <w:noProof/>
+                <w:webHidden/>
+              </w:rPr>
+              <w:fldChar w:fldCharType="begin"/>
+            </w:r>
+            <w:r>
+              <w:rPr>
+                <w:noProof/>
+                <w:webHidden/>
+              </w:rPr>
+              <w:instrText xml:space="preserve"> PAGEREF _Toc481610703 \h </w:instrText>
+            </w:r>
+            <w:r>
+              <w:rPr>
+                <w:noProof/>
+                <w:webHidden/>
+              </w:rPr>
+            </w:r>
+            <w:r>
+              <w:rPr>
+                <w:noProof/>
+                <w:webHidden/>
+              </w:rPr>
+              <w:fldChar w:fldCharType="separate"/>
+            </w:r>
+            <w:r>
+              <w:rPr>
+                <w:noProof/>
+                <w:webHidden/>
+              </w:rPr>
+              <w:t>12</w:t>
+            </w:r>
+            <w:r>
+              <w:rPr>
+                <w:noProof/>
+                <w:webHidden/>
+              </w:rPr>
+              <w:fldChar w:fldCharType="end"/>
+            </w:r>
+          </w:hyperlink>
+        </w:p>
+        <w:p>
+          <w:r>
+            <w:rPr>
+              <w:b/>
+              <w:bCs/>
+              <w:noProof/>
+            </w:rPr>
+            <w:fldChar w:fldCharType="end"/>
+          </w:r>
+        </w:p>
+      </w:sdtContent>
+    </w:sdt>
+    <w:p>
+      <w:pPr>
         <w:rPr>
           <w:rFonts w:ascii="Calibri" w:eastAsia="Calibri" w:hAnsi="Calibri" w:cs="Calibri"/>
           <w:b/>
@@ -18,8 +2559,9 @@
           <w:szCs w:val="36"/>
         </w:rPr>
       </w:pPr>
-      <w:bookmarkStart w:id="0" w:name="_gjdgxs" w:colFirst="0" w:colLast="0"/>
-      <w:bookmarkEnd w:id="0"/>
+      <w:r>
+        <w:br w:type="page"/>
+      </w:r>
       <w:r>
         <w:rPr>
           <w:rFonts w:ascii="Calibri" w:eastAsia="Calibri" w:hAnsi="Calibri" w:cs="Calibri"/>
@@ -27,7 +2569,8 @@
           <w:sz w:val="36"/>
           <w:szCs w:val="36"/>
         </w:rPr>
-        <w:t>Revised Release Plan</w:t>
+        <w:lastRenderedPageBreak/>
+        <w:t>Release Plan</w:t>
       </w:r>
     </w:p>
     <w:p>
@@ -47,8 +2590,9 @@
           <w:szCs w:val="28"/>
         </w:rPr>
       </w:pPr>
-      <w:bookmarkStart w:id="1" w:name="_30j0zll" w:colFirst="0" w:colLast="0"/>
-      <w:bookmarkEnd w:id="1"/>
+      <w:bookmarkStart w:id="2" w:name="_30j0zll" w:colFirst="0" w:colLast="0"/>
+      <w:bookmarkStart w:id="3" w:name="_Toc481610674"/>
+      <w:bookmarkEnd w:id="2"/>
       <w:r>
         <w:rPr>
           <w:rFonts w:ascii="Calibri" w:eastAsia="Calibri" w:hAnsi="Calibri" w:cs="Calibri"/>
@@ -58,6 +2602,7 @@
         </w:rPr>
         <w:t>Release 1</w:t>
       </w:r>
+      <w:bookmarkEnd w:id="3"/>
     </w:p>
     <w:p>
       <w:pPr>
@@ -138,8 +2683,9 @@
           <w:szCs w:val="24"/>
         </w:rPr>
       </w:pPr>
-      <w:bookmarkStart w:id="2" w:name="_1fob9te" w:colFirst="0" w:colLast="0"/>
-      <w:bookmarkEnd w:id="2"/>
+      <w:bookmarkStart w:id="4" w:name="_1fob9te" w:colFirst="0" w:colLast="0"/>
+      <w:bookmarkStart w:id="5" w:name="_Toc481610675"/>
+      <w:bookmarkEnd w:id="4"/>
       <w:r>
         <w:rPr>
           <w:rFonts w:ascii="Calibri" w:eastAsia="Calibri" w:hAnsi="Calibri" w:cs="Calibri"/>
@@ -149,6 +2695,7 @@
         </w:rPr>
         <w:t>Searching</w:t>
       </w:r>
+      <w:bookmarkEnd w:id="5"/>
     </w:p>
     <w:p>
       <w:pPr>
@@ -749,8 +3296,9 @@
           <w:szCs w:val="24"/>
         </w:rPr>
       </w:pPr>
-      <w:bookmarkStart w:id="3" w:name="_3znysh7" w:colFirst="0" w:colLast="0"/>
-      <w:bookmarkEnd w:id="3"/>
+      <w:bookmarkStart w:id="6" w:name="_3znysh7" w:colFirst="0" w:colLast="0"/>
+      <w:bookmarkStart w:id="7" w:name="_Toc481610676"/>
+      <w:bookmarkEnd w:id="6"/>
       <w:r>
         <w:rPr>
           <w:rFonts w:ascii="Calibri" w:eastAsia="Calibri" w:hAnsi="Calibri" w:cs="Calibri"/>
@@ -760,6 +3308,7 @@
         </w:rPr>
         <w:t>User Website Interaction</w:t>
       </w:r>
+      <w:bookmarkEnd w:id="7"/>
     </w:p>
     <w:p>
       <w:pPr>
@@ -833,13 +3382,7 @@
               <w:rPr>
                 <w:rFonts w:ascii="Calibri" w:eastAsia="Calibri" w:hAnsi="Calibri" w:cs="Calibri"/>
               </w:rPr>
-              <w:t>Stor</w:t>
-            </w:r>
-            <w:r>
-              <w:rPr>
-                <w:rFonts w:ascii="Calibri" w:eastAsia="Calibri" w:hAnsi="Calibri" w:cs="Calibri"/>
-              </w:rPr>
-              <w:t>y ID</w:t>
+              <w:t>Story ID</w:t>
             </w:r>
           </w:p>
         </w:tc>
@@ -1035,8 +3578,8 @@
           <w:szCs w:val="28"/>
         </w:rPr>
       </w:pPr>
-      <w:bookmarkStart w:id="4" w:name="_3z5oo5d9vfl2" w:colFirst="0" w:colLast="0"/>
-      <w:bookmarkEnd w:id="4"/>
+      <w:bookmarkStart w:id="8" w:name="_3z5oo5d9vfl2" w:colFirst="0" w:colLast="0"/>
+      <w:bookmarkEnd w:id="8"/>
     </w:p>
     <w:p>
       <w:r>
@@ -1060,10 +3603,11 @@
           <w:szCs w:val="28"/>
         </w:rPr>
       </w:pPr>
-      <w:bookmarkStart w:id="5" w:name="_vly9hv6b67hg" w:colFirst="0" w:colLast="0"/>
-      <w:bookmarkStart w:id="6" w:name="_2et92p0" w:colFirst="0" w:colLast="0"/>
-      <w:bookmarkEnd w:id="5"/>
-      <w:bookmarkEnd w:id="6"/>
+      <w:bookmarkStart w:id="9" w:name="_vly9hv6b67hg" w:colFirst="0" w:colLast="0"/>
+      <w:bookmarkStart w:id="10" w:name="_2et92p0" w:colFirst="0" w:colLast="0"/>
+      <w:bookmarkStart w:id="11" w:name="_Toc481610677"/>
+      <w:bookmarkEnd w:id="9"/>
+      <w:bookmarkEnd w:id="10"/>
       <w:r>
         <w:rPr>
           <w:rFonts w:ascii="Calibri" w:eastAsia="Calibri" w:hAnsi="Calibri" w:cs="Calibri"/>
@@ -1074,6 +3618,7 @@
         <w:lastRenderedPageBreak/>
         <w:t>Release 2</w:t>
       </w:r>
+      <w:bookmarkEnd w:id="11"/>
     </w:p>
     <w:p>
       <w:pPr>
@@ -1138,8 +3683,9 @@
           <w:szCs w:val="24"/>
         </w:rPr>
       </w:pPr>
-      <w:bookmarkStart w:id="7" w:name="_zhmjv0o3vtyt" w:colFirst="0" w:colLast="0"/>
-      <w:bookmarkEnd w:id="7"/>
+      <w:bookmarkStart w:id="12" w:name="_zhmjv0o3vtyt" w:colFirst="0" w:colLast="0"/>
+      <w:bookmarkStart w:id="13" w:name="_Toc481610678"/>
+      <w:bookmarkEnd w:id="12"/>
       <w:r>
         <w:rPr>
           <w:rFonts w:ascii="Calibri" w:eastAsia="Calibri" w:hAnsi="Calibri" w:cs="Calibri"/>
@@ -1149,6 +3695,7 @@
         </w:rPr>
         <w:t>User Website Interaction</w:t>
       </w:r>
+      <w:bookmarkEnd w:id="13"/>
     </w:p>
     <w:p>
       <w:pPr>
@@ -1163,13 +3710,7 @@
         <w:rPr>
           <w:rFonts w:ascii="Calibri" w:eastAsia="Calibri" w:hAnsi="Calibri" w:cs="Calibri"/>
         </w:rPr>
-        <w:t>Users will be able to register their details and create their o</w:t>
-      </w:r>
-      <w:r>
-        <w:rPr>
-          <w:rFonts w:ascii="Calibri" w:eastAsia="Calibri" w:hAnsi="Calibri" w:cs="Calibri"/>
-        </w:rPr>
-        <w:t xml:space="preserve">wn profile on the website. By creating a </w:t>
+        <w:t xml:space="preserve">Users will be able to register their details and create their own profile on the website. By creating a </w:t>
       </w:r>
       <w:proofErr w:type="gramStart"/>
       <w:r>
@@ -1767,8 +4308,9 @@
           <w:szCs w:val="24"/>
         </w:rPr>
       </w:pPr>
-      <w:bookmarkStart w:id="8" w:name="_tyjcwt" w:colFirst="0" w:colLast="0"/>
-      <w:bookmarkEnd w:id="8"/>
+      <w:bookmarkStart w:id="14" w:name="_tyjcwt" w:colFirst="0" w:colLast="0"/>
+      <w:bookmarkStart w:id="15" w:name="_Toc481610679"/>
+      <w:bookmarkEnd w:id="14"/>
       <w:r>
         <w:rPr>
           <w:rFonts w:ascii="Calibri" w:eastAsia="Calibri" w:hAnsi="Calibri" w:cs="Calibri"/>
@@ -1778,6 +4320,7 @@
         </w:rPr>
         <w:t>Employee &amp; Owner Only Features</w:t>
       </w:r>
+      <w:bookmarkEnd w:id="15"/>
     </w:p>
     <w:p>
       <w:pPr>
@@ -2394,8 +4937,8 @@
           <w:szCs w:val="28"/>
         </w:rPr>
       </w:pPr>
-      <w:bookmarkStart w:id="9" w:name="_sh6qt2j0bfm8" w:colFirst="0" w:colLast="0"/>
-      <w:bookmarkEnd w:id="9"/>
+      <w:bookmarkStart w:id="16" w:name="_sh6qt2j0bfm8" w:colFirst="0" w:colLast="0"/>
+      <w:bookmarkEnd w:id="16"/>
     </w:p>
     <w:p>
       <w:r>
@@ -2419,10 +4962,11 @@
           <w:szCs w:val="28"/>
         </w:rPr>
       </w:pPr>
-      <w:bookmarkStart w:id="10" w:name="_ecgrxv74irfv" w:colFirst="0" w:colLast="0"/>
-      <w:bookmarkStart w:id="11" w:name="_1t3h5sf" w:colFirst="0" w:colLast="0"/>
-      <w:bookmarkEnd w:id="10"/>
-      <w:bookmarkEnd w:id="11"/>
+      <w:bookmarkStart w:id="17" w:name="_ecgrxv74irfv" w:colFirst="0" w:colLast="0"/>
+      <w:bookmarkStart w:id="18" w:name="_1t3h5sf" w:colFirst="0" w:colLast="0"/>
+      <w:bookmarkStart w:id="19" w:name="_Toc481610680"/>
+      <w:bookmarkEnd w:id="17"/>
+      <w:bookmarkEnd w:id="18"/>
       <w:r>
         <w:rPr>
           <w:rFonts w:ascii="Calibri" w:eastAsia="Calibri" w:hAnsi="Calibri" w:cs="Calibri"/>
@@ -2433,6 +4977,7 @@
         <w:lastRenderedPageBreak/>
         <w:t>Release 3</w:t>
       </w:r>
+      <w:bookmarkEnd w:id="19"/>
     </w:p>
     <w:p>
       <w:pPr>
@@ -2499,8 +5044,9 @@
           <w:szCs w:val="24"/>
         </w:rPr>
       </w:pPr>
-      <w:bookmarkStart w:id="12" w:name="_3dy6vkm" w:colFirst="0" w:colLast="0"/>
-      <w:bookmarkEnd w:id="12"/>
+      <w:bookmarkStart w:id="20" w:name="_3dy6vkm" w:colFirst="0" w:colLast="0"/>
+      <w:bookmarkStart w:id="21" w:name="_Toc481610681"/>
+      <w:bookmarkEnd w:id="20"/>
       <w:r>
         <w:rPr>
           <w:rFonts w:ascii="Calibri" w:eastAsia="Calibri" w:hAnsi="Calibri" w:cs="Calibri"/>
@@ -2508,7 +5054,17 @@
           <w:sz w:val="24"/>
           <w:szCs w:val="24"/>
         </w:rPr>
-        <w:t xml:space="preserve">Landlord Capabilities </w:t>
+        <w:t>Landlord Capabilities</w:t>
+      </w:r>
+      <w:bookmarkEnd w:id="21"/>
+      <w:r>
+        <w:rPr>
+          <w:rFonts w:ascii="Calibri" w:eastAsia="Calibri" w:hAnsi="Calibri" w:cs="Calibri"/>
+          <w:b/>
+          <w:sz w:val="24"/>
+          <w:szCs w:val="24"/>
+        </w:rPr>
+        <w:t xml:space="preserve"> </w:t>
       </w:r>
     </w:p>
     <w:p>
@@ -2983,8 +5539,9 @@
           <w:szCs w:val="24"/>
         </w:rPr>
       </w:pPr>
-      <w:bookmarkStart w:id="13" w:name="_4d34og8" w:colFirst="0" w:colLast="0"/>
-      <w:bookmarkEnd w:id="13"/>
+      <w:bookmarkStart w:id="22" w:name="_4d34og8" w:colFirst="0" w:colLast="0"/>
+      <w:bookmarkStart w:id="23" w:name="_Toc481610682"/>
+      <w:bookmarkEnd w:id="22"/>
       <w:r>
         <w:rPr>
           <w:rFonts w:ascii="Calibri" w:eastAsia="Calibri" w:hAnsi="Calibri" w:cs="Calibri"/>
@@ -2994,6 +5551,7 @@
         </w:rPr>
         <w:t>Employee and Landlord Communication</w:t>
       </w:r>
+      <w:bookmarkEnd w:id="23"/>
     </w:p>
     <w:p>
       <w:pPr>
@@ -3447,8 +6005,9 @@
           <w:szCs w:val="28"/>
         </w:rPr>
       </w:pPr>
-      <w:bookmarkStart w:id="14" w:name="_17dp8vu" w:colFirst="0" w:colLast="0"/>
-      <w:bookmarkEnd w:id="14"/>
+      <w:bookmarkStart w:id="24" w:name="_17dp8vu" w:colFirst="0" w:colLast="0"/>
+      <w:bookmarkStart w:id="25" w:name="_Toc481610683"/>
+      <w:bookmarkEnd w:id="24"/>
       <w:r>
         <w:rPr>
           <w:rFonts w:ascii="Calibri" w:eastAsia="Calibri" w:hAnsi="Calibri" w:cs="Calibri"/>
@@ -3458,6 +6017,7 @@
         </w:rPr>
         <w:t>Delivery Schedule</w:t>
       </w:r>
+      <w:bookmarkEnd w:id="25"/>
     </w:p>
     <w:tbl>
       <w:tblPr>
@@ -4134,10 +6694,10 @@
           <w:szCs w:val="36"/>
         </w:rPr>
       </w:pPr>
-      <w:bookmarkStart w:id="15" w:name="_yuuco53ogmco" w:colFirst="0" w:colLast="0"/>
-      <w:bookmarkStart w:id="16" w:name="_lnxbz9" w:colFirst="0" w:colLast="0"/>
-      <w:bookmarkEnd w:id="15"/>
-      <w:bookmarkEnd w:id="16"/>
+      <w:bookmarkStart w:id="26" w:name="_yuuco53ogmco" w:colFirst="0" w:colLast="0"/>
+      <w:bookmarkStart w:id="27" w:name="_lnxbz9" w:colFirst="0" w:colLast="0"/>
+      <w:bookmarkEnd w:id="26"/>
+      <w:bookmarkEnd w:id="27"/>
       <w:r>
         <w:rPr>
           <w:rFonts w:ascii="Calibri" w:eastAsia="Calibri" w:hAnsi="Calibri" w:cs="Calibri"/>
@@ -4159,6 +6719,7 @@
           <w:sz w:val="28"/>
         </w:rPr>
       </w:pPr>
+      <w:bookmarkStart w:id="28" w:name="_Toc481610684"/>
       <w:r>
         <w:rPr>
           <w:rFonts w:asciiTheme="minorHAnsi" w:hAnsiTheme="minorHAnsi" w:cstheme="minorHAnsi"/>
@@ -4167,78 +6728,64 @@
         </w:rPr>
         <w:t>Sprint 1</w:t>
       </w:r>
+      <w:bookmarkEnd w:id="28"/>
     </w:p>
+    <w:p/>
     <w:p>
       <w:pPr>
-        <w:tabs>
-          <w:tab w:val="right" w:pos="9026"/>
-        </w:tabs>
-        <w:spacing w:before="100" w:beforeAutospacing="1" w:line="240" w:lineRule="auto"/>
-        <w:rPr>
-          <w:rFonts w:asciiTheme="minorHAnsi" w:hAnsiTheme="minorHAnsi" w:cstheme="minorHAnsi"/>
-          <w:sz w:val="24"/>
-          <w:szCs w:val="24"/>
-        </w:rPr>
+        <w:pStyle w:val="NoSpacing"/>
       </w:pPr>
       <w:r>
-        <w:rPr>
-          <w:rFonts w:asciiTheme="minorHAnsi" w:hAnsiTheme="minorHAnsi" w:cstheme="minorHAnsi"/>
-          <w:sz w:val="24"/>
-          <w:szCs w:val="24"/>
-        </w:rPr>
-        <w:t>Total</w:t>
-      </w:r>
-      <w:bookmarkStart w:id="17" w:name="_GoBack"/>
-      <w:bookmarkEnd w:id="17"/>
-      <w:r>
-        <w:rPr>
-          <w:rFonts w:asciiTheme="minorHAnsi" w:hAnsiTheme="minorHAnsi" w:cstheme="minorHAnsi"/>
-          <w:sz w:val="24"/>
-          <w:szCs w:val="24"/>
-        </w:rPr>
-        <w:t xml:space="preserve"> Story Points: </w:t>
+        <w:t xml:space="preserve">Total Story Points: </w:t>
       </w:r>
       <w:r>
-        <w:rPr>
-          <w:rFonts w:asciiTheme="minorHAnsi" w:hAnsiTheme="minorHAnsi" w:cstheme="minorHAnsi"/>
-          <w:sz w:val="24"/>
-          <w:szCs w:val="24"/>
-        </w:rPr>
         <w:t>6</w:t>
       </w:r>
       <w:r>
-        <w:rPr>
-          <w:rFonts w:asciiTheme="minorHAnsi" w:hAnsiTheme="minorHAnsi" w:cstheme="minorHAnsi"/>
-          <w:sz w:val="24"/>
-          <w:szCs w:val="24"/>
-        </w:rPr>
         <w:tab/>
+      </w:r>
+      <w:r>
+        <w:tab/>
+      </w:r>
+      <w:r>
+        <w:tab/>
+      </w:r>
+      <w:r>
+        <w:tab/>
+      </w:r>
+      <w:r>
+        <w:tab/>
+      </w:r>
+      <w:r>
+        <w:tab/>
+      </w:r>
+      <w:r>
+        <w:tab/>
+      </w:r>
+      <w:r>
+        <w:tab/>
+      </w:r>
+      <w:r>
         <w:t>Total Hours: 38</w:t>
       </w:r>
     </w:p>
     <w:p>
       <w:pPr>
-        <w:pStyle w:val="Heading1"/>
-        <w:keepLines w:val="0"/>
-        <w:widowControl w:val="0"/>
-        <w:tabs>
-          <w:tab w:val="right" w:pos="9026"/>
-        </w:tabs>
-        <w:spacing w:before="100" w:beforeAutospacing="1" w:after="0" w:line="240" w:lineRule="auto"/>
-        <w:contextualSpacing w:val="0"/>
+        <w:pStyle w:val="NoSpacing"/>
+      </w:pPr>
+    </w:p>
+    <w:p>
+      <w:pPr>
+        <w:pStyle w:val="NoSpacing"/>
         <w:rPr>
           <w:rFonts w:ascii="Calibri" w:eastAsia="Calibri" w:hAnsi="Calibri" w:cs="Calibri"/>
-          <w:sz w:val="24"/>
-          <w:szCs w:val="24"/>
         </w:rPr>
       </w:pPr>
-      <w:bookmarkStart w:id="18" w:name="_1ksv4uv" w:colFirst="0" w:colLast="0"/>
-      <w:bookmarkEnd w:id="18"/>
+      <w:bookmarkStart w:id="29" w:name="_1ksv4uv" w:colFirst="0" w:colLast="0"/>
+      <w:bookmarkEnd w:id="29"/>
       <w:r>
         <w:rPr>
           <w:rFonts w:ascii="Calibri" w:eastAsia="Calibri" w:hAnsi="Calibri" w:cs="Calibri"/>
-          <w:sz w:val="24"/>
-          <w:szCs w:val="24"/>
         </w:rPr>
         <w:t>Current Velocity: 7</w:t>
       </w:r>
@@ -4260,8 +6807,9 @@
           <w:szCs w:val="24"/>
         </w:rPr>
       </w:pPr>
-      <w:bookmarkStart w:id="19" w:name="_44sinio" w:colFirst="0" w:colLast="0"/>
-      <w:bookmarkEnd w:id="19"/>
+      <w:bookmarkStart w:id="30" w:name="_44sinio" w:colFirst="0" w:colLast="0"/>
+      <w:bookmarkStart w:id="31" w:name="_Toc481610685"/>
+      <w:bookmarkEnd w:id="30"/>
       <w:r>
         <w:rPr>
           <w:rFonts w:ascii="Calibri" w:eastAsia="Calibri" w:hAnsi="Calibri" w:cs="Calibri"/>
@@ -4271,6 +6819,7 @@
         </w:rPr>
         <w:t>Story 06: Searching by Suburb</w:t>
       </w:r>
+      <w:bookmarkEnd w:id="31"/>
     </w:p>
     <w:tbl>
       <w:tblPr>
@@ -4846,8 +7395,9 @@
           <w:szCs w:val="24"/>
         </w:rPr>
       </w:pPr>
-      <w:bookmarkStart w:id="20" w:name="_2jxsxqh" w:colFirst="0" w:colLast="0"/>
-      <w:bookmarkEnd w:id="20"/>
+      <w:bookmarkStart w:id="32" w:name="_2jxsxqh" w:colFirst="0" w:colLast="0"/>
+      <w:bookmarkStart w:id="33" w:name="_Toc481610686"/>
+      <w:bookmarkEnd w:id="32"/>
       <w:r>
         <w:rPr>
           <w:rFonts w:ascii="Calibri" w:eastAsia="Calibri" w:hAnsi="Calibri" w:cs="Calibri"/>
@@ -4857,6 +7407,7 @@
         </w:rPr>
         <w:t>Story 07: Searching by Price</w:t>
       </w:r>
+      <w:bookmarkEnd w:id="33"/>
     </w:p>
     <w:tbl>
       <w:tblPr>
@@ -5455,6 +8006,7 @@
           <w:szCs w:val="24"/>
         </w:rPr>
       </w:pPr>
+      <w:bookmarkStart w:id="34" w:name="_Toc481610687"/>
       <w:r>
         <w:rPr>
           <w:rFonts w:ascii="Calibri" w:eastAsia="Calibri" w:hAnsi="Calibri" w:cs="Calibri"/>
@@ -5464,6 +8016,7 @@
         </w:rPr>
         <w:t>Story 08: Searching by Type</w:t>
       </w:r>
+      <w:bookmarkEnd w:id="34"/>
     </w:p>
     <w:tbl>
       <w:tblPr>
@@ -6048,6 +8601,7 @@
           <w:szCs w:val="24"/>
         </w:rPr>
       </w:pPr>
+      <w:bookmarkStart w:id="35" w:name="_Toc481610688"/>
       <w:r>
         <w:rPr>
           <w:rFonts w:ascii="Calibri" w:eastAsia="Calibri" w:hAnsi="Calibri" w:cs="Calibri"/>
@@ -6057,6 +8611,7 @@
         </w:rPr>
         <w:t>Story 09: Searching by Furnished/Unfurnished</w:t>
       </w:r>
+      <w:bookmarkEnd w:id="35"/>
     </w:p>
     <w:tbl>
       <w:tblPr>
@@ -6641,6 +9196,7 @@
           <w:szCs w:val="24"/>
         </w:rPr>
       </w:pPr>
+      <w:bookmarkStart w:id="36" w:name="_Toc481610689"/>
       <w:r>
         <w:rPr>
           <w:rFonts w:ascii="Calibri" w:eastAsia="Calibri" w:hAnsi="Calibri" w:cs="Calibri"/>
@@ -6651,6 +9207,7 @@
         <w:lastRenderedPageBreak/>
         <w:t>Story 10: Searching by Multiple Requirements</w:t>
       </w:r>
+      <w:bookmarkEnd w:id="36"/>
     </w:p>
     <w:tbl>
       <w:tblPr>
@@ -7223,6 +9780,7 @@
           <w:szCs w:val="24"/>
         </w:rPr>
       </w:pPr>
+      <w:bookmarkStart w:id="37" w:name="_Toc481610690"/>
       <w:r>
         <w:rPr>
           <w:rFonts w:ascii="Calibri" w:eastAsia="Calibri" w:hAnsi="Calibri" w:cs="Calibri"/>
@@ -7232,6 +9790,7 @@
         </w:rPr>
         <w:t>Story 28: Search by Pet-Friendliness</w:t>
       </w:r>
+      <w:bookmarkEnd w:id="37"/>
     </w:p>
     <w:tbl>
       <w:tblPr>
@@ -7386,19 +9945,7 @@
               <w:rPr>
                 <w:rFonts w:asciiTheme="minorHAnsi" w:hAnsiTheme="minorHAnsi" w:cstheme="minorHAnsi"/>
               </w:rPr>
-              <w:t xml:space="preserve">Add a new search box with option to filter results by pet </w:t>
-            </w:r>
-            <w:r>
-              <w:rPr>
-                <w:rFonts w:asciiTheme="minorHAnsi" w:hAnsiTheme="minorHAnsi" w:cstheme="minorHAnsi"/>
-              </w:rPr>
-              <w:t>friendliness (</w:t>
-            </w:r>
-            <w:r>
-              <w:rPr>
-                <w:rFonts w:asciiTheme="minorHAnsi" w:hAnsiTheme="minorHAnsi" w:cstheme="minorHAnsi"/>
-              </w:rPr>
-              <w:t>HTML/ CSS)</w:t>
+              <w:t>Add a new search box with option to filter results by pet friendliness (HTML/ CSS)</w:t>
             </w:r>
           </w:p>
         </w:tc>
@@ -7816,8 +10363,8 @@
           <w:szCs w:val="28"/>
         </w:rPr>
       </w:pPr>
-      <w:bookmarkStart w:id="21" w:name="_u6ctznkv8dzu" w:colFirst="0" w:colLast="0"/>
-      <w:bookmarkEnd w:id="21"/>
+      <w:bookmarkStart w:id="38" w:name="_u6ctznkv8dzu" w:colFirst="0" w:colLast="0"/>
+      <w:bookmarkEnd w:id="38"/>
     </w:p>
     <w:p>
       <w:r>
@@ -7841,6 +10388,7 @@
           <w:szCs w:val="28"/>
         </w:rPr>
       </w:pPr>
+      <w:bookmarkStart w:id="39" w:name="_Toc481610691"/>
       <w:r>
         <w:rPr>
           <w:rFonts w:asciiTheme="minorHAnsi" w:eastAsia="Calibri" w:hAnsiTheme="minorHAnsi" w:cstheme="minorHAnsi"/>
@@ -7851,67 +10399,58 @@
         <w:lastRenderedPageBreak/>
         <w:t>Sprint 2</w:t>
       </w:r>
+      <w:bookmarkEnd w:id="39"/>
+    </w:p>
+    <w:p/>
+    <w:p>
+      <w:pPr>
+        <w:pStyle w:val="NoSpacing"/>
+      </w:pPr>
+      <w:bookmarkStart w:id="40" w:name="_lbziq9kim1j9" w:colFirst="0" w:colLast="0"/>
+      <w:bookmarkEnd w:id="40"/>
+      <w:r>
+        <w:t>Total Story Points: 18</w:t>
+      </w:r>
+      <w:r>
+        <w:tab/>
+      </w:r>
+      <w:r>
+        <w:tab/>
+      </w:r>
+      <w:r>
+        <w:tab/>
+      </w:r>
+      <w:r>
+        <w:tab/>
+      </w:r>
+      <w:r>
+        <w:tab/>
+      </w:r>
+      <w:r>
+        <w:tab/>
+      </w:r>
+      <w:r>
+        <w:tab/>
+      </w:r>
+      <w:r>
+        <w:tab/>
+      </w:r>
+      <w:r>
+        <w:t>Total Hours: 144</w:t>
+      </w:r>
+      <w:bookmarkStart w:id="41" w:name="_35nkun2" w:colFirst="0" w:colLast="0"/>
+      <w:bookmarkEnd w:id="41"/>
     </w:p>
     <w:p>
       <w:pPr>
-        <w:pStyle w:val="Heading1"/>
-        <w:keepLines w:val="0"/>
-        <w:widowControl w:val="0"/>
-        <w:tabs>
-          <w:tab w:val="right" w:pos="9026"/>
-        </w:tabs>
-        <w:spacing w:before="100" w:beforeAutospacing="1" w:after="0" w:line="240" w:lineRule="auto"/>
-        <w:contextualSpacing w:val="0"/>
-        <w:rPr>
-          <w:rFonts w:ascii="Calibri" w:eastAsia="Calibri" w:hAnsi="Calibri" w:cs="Calibri"/>
-          <w:sz w:val="24"/>
-          <w:szCs w:val="24"/>
-        </w:rPr>
+        <w:pStyle w:val="NoSpacing"/>
       </w:pPr>
-      <w:bookmarkStart w:id="22" w:name="_lbziq9kim1j9" w:colFirst="0" w:colLast="0"/>
-      <w:bookmarkEnd w:id="22"/>
-      <w:r>
-        <w:rPr>
-          <w:rFonts w:ascii="Calibri" w:eastAsia="Calibri" w:hAnsi="Calibri" w:cs="Calibri"/>
-          <w:sz w:val="24"/>
-          <w:szCs w:val="24"/>
-        </w:rPr>
-        <w:t>Total Story Points: 18</w:t>
-      </w:r>
-      <w:r>
-        <w:rPr>
-          <w:rFonts w:ascii="Calibri" w:eastAsia="Calibri" w:hAnsi="Calibri" w:cs="Calibri"/>
-          <w:sz w:val="24"/>
-          <w:szCs w:val="24"/>
-        </w:rPr>
-        <w:tab/>
-        <w:t>Total Hours: 144</w:t>
-      </w:r>
-      <w:bookmarkStart w:id="23" w:name="_35nkun2" w:colFirst="0" w:colLast="0"/>
-      <w:bookmarkEnd w:id="23"/>
     </w:p>
     <w:p>
       <w:pPr>
-        <w:pStyle w:val="Heading1"/>
-        <w:keepLines w:val="0"/>
-        <w:widowControl w:val="0"/>
-        <w:tabs>
-          <w:tab w:val="right" w:pos="9026"/>
-        </w:tabs>
-        <w:spacing w:before="100" w:beforeAutospacing="1" w:after="0" w:line="240" w:lineRule="auto"/>
-        <w:contextualSpacing w:val="0"/>
-        <w:rPr>
-          <w:rFonts w:ascii="Calibri" w:eastAsia="Calibri" w:hAnsi="Calibri" w:cs="Calibri"/>
-          <w:sz w:val="24"/>
-          <w:szCs w:val="24"/>
-        </w:rPr>
+        <w:pStyle w:val="NoSpacing"/>
       </w:pPr>
       <w:r>
-        <w:rPr>
-          <w:rFonts w:ascii="Calibri" w:eastAsia="Calibri" w:hAnsi="Calibri" w:cs="Calibri"/>
-          <w:sz w:val="24"/>
-          <w:szCs w:val="24"/>
-        </w:rPr>
         <w:t>Current Velocity: 7</w:t>
       </w:r>
     </w:p>
@@ -7931,8 +10470,9 @@
           <w:szCs w:val="24"/>
         </w:rPr>
       </w:pPr>
-      <w:bookmarkStart w:id="24" w:name="_eavy7wnr1dqi" w:colFirst="0" w:colLast="0"/>
-      <w:bookmarkEnd w:id="24"/>
+      <w:bookmarkStart w:id="42" w:name="_eavy7wnr1dqi" w:colFirst="0" w:colLast="0"/>
+      <w:bookmarkStart w:id="43" w:name="_Toc481610692"/>
+      <w:bookmarkEnd w:id="42"/>
       <w:r>
         <w:rPr>
           <w:rFonts w:ascii="Calibri" w:eastAsia="Calibri" w:hAnsi="Calibri" w:cs="Calibri"/>
@@ -7942,6 +10482,7 @@
         </w:rPr>
         <w:t>Story 15: Property Viewing Request</w:t>
       </w:r>
+      <w:bookmarkEnd w:id="43"/>
       <w:r>
         <w:rPr>
           <w:rFonts w:ascii="Calibri" w:eastAsia="Calibri" w:hAnsi="Calibri" w:cs="Calibri"/>
@@ -8653,8 +11194,9 @@
           <w:szCs w:val="24"/>
         </w:rPr>
       </w:pPr>
-      <w:bookmarkStart w:id="25" w:name="_fc27wi3leocm" w:colFirst="0" w:colLast="0"/>
-      <w:bookmarkEnd w:id="25"/>
+      <w:bookmarkStart w:id="44" w:name="_fc27wi3leocm" w:colFirst="0" w:colLast="0"/>
+      <w:bookmarkStart w:id="45" w:name="_Toc481610693"/>
+      <w:bookmarkEnd w:id="44"/>
       <w:r>
         <w:rPr>
           <w:rFonts w:ascii="Calibri" w:eastAsia="Calibri" w:hAnsi="Calibri" w:cs="Calibri"/>
@@ -8664,6 +11206,7 @@
         </w:rPr>
         <w:t>Story 16: Accessing Property Employee Contact Detail</w:t>
       </w:r>
+      <w:bookmarkEnd w:id="45"/>
     </w:p>
     <w:tbl>
       <w:tblPr>
@@ -9363,8 +11906,9 @@
           <w:szCs w:val="24"/>
         </w:rPr>
       </w:pPr>
-      <w:bookmarkStart w:id="26" w:name="_z337ya" w:colFirst="0" w:colLast="0"/>
-      <w:bookmarkEnd w:id="26"/>
+      <w:bookmarkStart w:id="46" w:name="_z337ya" w:colFirst="0" w:colLast="0"/>
+      <w:bookmarkStart w:id="47" w:name="_Toc481610694"/>
+      <w:bookmarkEnd w:id="46"/>
       <w:r>
         <w:rPr>
           <w:rFonts w:ascii="Calibri" w:eastAsia="Calibri" w:hAnsi="Calibri" w:cs="Calibri"/>
@@ -9374,6 +11918,7 @@
         </w:rPr>
         <w:t>Story 17: Property Maintenance Request</w:t>
       </w:r>
+      <w:bookmarkEnd w:id="47"/>
     </w:p>
     <w:tbl>
       <w:tblPr>
@@ -10268,8 +12813,8 @@
           <w:szCs w:val="24"/>
         </w:rPr>
       </w:pPr>
-      <w:bookmarkStart w:id="27" w:name="_pzprbqlt9s54" w:colFirst="0" w:colLast="0"/>
-      <w:bookmarkEnd w:id="27"/>
+      <w:bookmarkStart w:id="48" w:name="_pzprbqlt9s54" w:colFirst="0" w:colLast="0"/>
+      <w:bookmarkEnd w:id="48"/>
     </w:p>
     <w:p>
       <w:r>
@@ -10293,6 +12838,7 @@
           <w:szCs w:val="24"/>
         </w:rPr>
       </w:pPr>
+      <w:bookmarkStart w:id="49" w:name="_Toc481610695"/>
       <w:r>
         <w:rPr>
           <w:rFonts w:ascii="Calibri" w:eastAsia="Calibri" w:hAnsi="Calibri" w:cs="Calibri"/>
@@ -10301,8 +12847,9 @@
           <w:szCs w:val="24"/>
         </w:rPr>
         <w:lastRenderedPageBreak/>
-        <w:t>S</w:t>
+        <w:t>Story 22: Tenant Enquiries</w:t>
       </w:r>
+      <w:bookmarkEnd w:id="49"/>
       <w:r>
         <w:rPr>
           <w:rFonts w:ascii="Calibri" w:eastAsia="Calibri" w:hAnsi="Calibri" w:cs="Calibri"/>
@@ -10310,7 +12857,7 @@
           <w:sz w:val="24"/>
           <w:szCs w:val="24"/>
         </w:rPr>
-        <w:t xml:space="preserve">tory 22: Tenant Enquiries </w:t>
+        <w:t xml:space="preserve"> </w:t>
       </w:r>
     </w:p>
     <w:tbl>
@@ -11106,8 +13653,9 @@
           <w:szCs w:val="24"/>
         </w:rPr>
       </w:pPr>
-      <w:bookmarkStart w:id="28" w:name="_vgh28wurjgs9" w:colFirst="0" w:colLast="0"/>
-      <w:bookmarkEnd w:id="28"/>
+      <w:bookmarkStart w:id="50" w:name="_vgh28wurjgs9" w:colFirst="0" w:colLast="0"/>
+      <w:bookmarkStart w:id="51" w:name="_Toc481610696"/>
+      <w:bookmarkEnd w:id="50"/>
       <w:r>
         <w:rPr>
           <w:rFonts w:ascii="Calibri" w:eastAsia="Calibri" w:hAnsi="Calibri" w:cs="Calibri"/>
@@ -11115,7 +13663,17 @@
           <w:sz w:val="24"/>
           <w:szCs w:val="24"/>
         </w:rPr>
-        <w:t xml:space="preserve">Story 26: Property Availability </w:t>
+        <w:t>Story 26: Property Availability</w:t>
+      </w:r>
+      <w:bookmarkEnd w:id="51"/>
+      <w:r>
+        <w:rPr>
+          <w:rFonts w:ascii="Calibri" w:eastAsia="Calibri" w:hAnsi="Calibri" w:cs="Calibri"/>
+          <w:b/>
+          <w:sz w:val="24"/>
+          <w:szCs w:val="24"/>
+        </w:rPr>
+        <w:t xml:space="preserve"> </w:t>
       </w:r>
     </w:p>
     <w:tbl>
@@ -11629,8 +14187,9 @@
           <w:szCs w:val="24"/>
         </w:rPr>
       </w:pPr>
-      <w:bookmarkStart w:id="29" w:name="_57uwvetj1x4z" w:colFirst="0" w:colLast="0"/>
-      <w:bookmarkEnd w:id="29"/>
+      <w:bookmarkStart w:id="52" w:name="_57uwvetj1x4z" w:colFirst="0" w:colLast="0"/>
+      <w:bookmarkStart w:id="53" w:name="_Toc481610697"/>
+      <w:bookmarkEnd w:id="52"/>
       <w:r>
         <w:rPr>
           <w:rFonts w:ascii="Calibri" w:eastAsia="Calibri" w:hAnsi="Calibri" w:cs="Calibri"/>
@@ -11638,7 +14197,17 @@
           <w:sz w:val="24"/>
           <w:szCs w:val="24"/>
         </w:rPr>
-        <w:t xml:space="preserve">Story 27: Saved Property Listings </w:t>
+        <w:t>Story 27: Saved Property Listings</w:t>
+      </w:r>
+      <w:bookmarkEnd w:id="53"/>
+      <w:r>
+        <w:rPr>
+          <w:rFonts w:ascii="Calibri" w:eastAsia="Calibri" w:hAnsi="Calibri" w:cs="Calibri"/>
+          <w:b/>
+          <w:sz w:val="24"/>
+          <w:szCs w:val="24"/>
+        </w:rPr>
+        <w:t xml:space="preserve"> </w:t>
       </w:r>
     </w:p>
     <w:tbl>
@@ -12079,13 +14648,7 @@
               <w:rPr>
                 <w:rFonts w:ascii="Calibri" w:eastAsia="Calibri" w:hAnsi="Calibri" w:cs="Calibri"/>
               </w:rPr>
-              <w:t>Write queries that pull correct data from the databa</w:t>
-            </w:r>
-            <w:r>
-              <w:rPr>
-                <w:rFonts w:ascii="Calibri" w:eastAsia="Calibri" w:hAnsi="Calibri" w:cs="Calibri"/>
-              </w:rPr>
-              <w:t>se</w:t>
+              <w:t>Write queries that pull correct data from the database</w:t>
             </w:r>
           </w:p>
         </w:tc>
@@ -12344,8 +14907,9 @@
           <w:szCs w:val="24"/>
         </w:rPr>
       </w:pPr>
-      <w:bookmarkStart w:id="30" w:name="_vuq7u4vrb5zs" w:colFirst="0" w:colLast="0"/>
-      <w:bookmarkEnd w:id="30"/>
+      <w:bookmarkStart w:id="54" w:name="_vuq7u4vrb5zs" w:colFirst="0" w:colLast="0"/>
+      <w:bookmarkStart w:id="55" w:name="_Toc481610698"/>
+      <w:bookmarkEnd w:id="54"/>
       <w:r>
         <w:rPr>
           <w:rFonts w:ascii="Calibri" w:eastAsia="Calibri" w:hAnsi="Calibri" w:cs="Calibri"/>
@@ -12355,6 +14919,7 @@
         </w:rPr>
         <w:t>Story 03: Dispute Resolution</w:t>
       </w:r>
+      <w:bookmarkEnd w:id="55"/>
       <w:r>
         <w:rPr>
           <w:rFonts w:ascii="Calibri" w:eastAsia="Calibri" w:hAnsi="Calibri" w:cs="Calibri"/>
@@ -13259,8 +15824,9 @@
           <w:szCs w:val="24"/>
         </w:rPr>
       </w:pPr>
-      <w:bookmarkStart w:id="31" w:name="_tg82ttq6b8zn" w:colFirst="0" w:colLast="0"/>
-      <w:bookmarkEnd w:id="31"/>
+      <w:bookmarkStart w:id="56" w:name="_tg82ttq6b8zn" w:colFirst="0" w:colLast="0"/>
+      <w:bookmarkStart w:id="57" w:name="_Toc481610699"/>
+      <w:bookmarkEnd w:id="56"/>
       <w:r>
         <w:rPr>
           <w:rFonts w:ascii="Calibri" w:eastAsia="Calibri" w:hAnsi="Calibri" w:cs="Calibri"/>
@@ -13271,6 +15837,7 @@
         <w:lastRenderedPageBreak/>
         <w:t>Story 04: Owner Capabilities</w:t>
       </w:r>
+      <w:bookmarkEnd w:id="57"/>
     </w:p>
     <w:tbl>
       <w:tblPr>
@@ -13878,8 +16445,9 @@
           <w:szCs w:val="24"/>
         </w:rPr>
       </w:pPr>
-      <w:bookmarkStart w:id="32" w:name="_t08vjlwv840b" w:colFirst="0" w:colLast="0"/>
-      <w:bookmarkEnd w:id="32"/>
+      <w:bookmarkStart w:id="58" w:name="_t08vjlwv840b" w:colFirst="0" w:colLast="0"/>
+      <w:bookmarkStart w:id="59" w:name="_Toc481610700"/>
+      <w:bookmarkEnd w:id="58"/>
       <w:r>
         <w:rPr>
           <w:rFonts w:ascii="Calibri" w:eastAsia="Calibri" w:hAnsi="Calibri" w:cs="Calibri"/>
@@ -13889,6 +16457,7 @@
         </w:rPr>
         <w:t>Story 11: Employee Details Tracker</w:t>
       </w:r>
+      <w:bookmarkEnd w:id="59"/>
     </w:p>
     <w:tbl>
       <w:tblPr>
@@ -14588,8 +17157,9 @@
           <w:szCs w:val="24"/>
         </w:rPr>
       </w:pPr>
-      <w:bookmarkStart w:id="33" w:name="_tyckl8k4q6n9" w:colFirst="0" w:colLast="0"/>
-      <w:bookmarkEnd w:id="33"/>
+      <w:bookmarkStart w:id="60" w:name="_tyckl8k4q6n9" w:colFirst="0" w:colLast="0"/>
+      <w:bookmarkStart w:id="61" w:name="_Toc481610701"/>
+      <w:bookmarkEnd w:id="60"/>
       <w:r>
         <w:rPr>
           <w:rFonts w:ascii="Calibri" w:eastAsia="Calibri" w:hAnsi="Calibri" w:cs="Calibri"/>
@@ -14599,6 +17169,7 @@
         </w:rPr>
         <w:t>Story 19: View Allocated Property List</w:t>
       </w:r>
+      <w:bookmarkEnd w:id="61"/>
     </w:p>
     <w:tbl>
       <w:tblPr>
@@ -15038,13 +17609,7 @@
               <w:rPr>
                 <w:rFonts w:ascii="Calibri" w:eastAsia="Calibri" w:hAnsi="Calibri" w:cs="Calibri"/>
               </w:rPr>
-              <w:t xml:space="preserve">Write queries that pull correct data from the </w:t>
-            </w:r>
-            <w:r>
-              <w:rPr>
-                <w:rFonts w:ascii="Calibri" w:eastAsia="Calibri" w:hAnsi="Calibri" w:cs="Calibri"/>
-              </w:rPr>
-              <w:t xml:space="preserve">database </w:t>
+              <w:t xml:space="preserve">Write queries that pull correct data from the database </w:t>
             </w:r>
           </w:p>
         </w:tc>
@@ -15304,8 +17869,9 @@
           <w:szCs w:val="24"/>
         </w:rPr>
       </w:pPr>
-      <w:bookmarkStart w:id="34" w:name="_1l30x291t0bp" w:colFirst="0" w:colLast="0"/>
-      <w:bookmarkEnd w:id="34"/>
+      <w:bookmarkStart w:id="62" w:name="_1l30x291t0bp" w:colFirst="0" w:colLast="0"/>
+      <w:bookmarkStart w:id="63" w:name="_Toc481610702"/>
+      <w:bookmarkEnd w:id="62"/>
       <w:r>
         <w:rPr>
           <w:rFonts w:ascii="Calibri" w:eastAsia="Calibri" w:hAnsi="Calibri" w:cs="Calibri"/>
@@ -15313,7 +17879,17 @@
           <w:sz w:val="24"/>
           <w:szCs w:val="24"/>
         </w:rPr>
-        <w:t xml:space="preserve">Story 20: Tenant Contact Details </w:t>
+        <w:t>Story 20: Tenant Contact Details</w:t>
+      </w:r>
+      <w:bookmarkEnd w:id="63"/>
+      <w:r>
+        <w:rPr>
+          <w:rFonts w:ascii="Calibri" w:eastAsia="Calibri" w:hAnsi="Calibri" w:cs="Calibri"/>
+          <w:b/>
+          <w:sz w:val="24"/>
+          <w:szCs w:val="24"/>
+        </w:rPr>
+        <w:t xml:space="preserve"> </w:t>
       </w:r>
     </w:p>
     <w:tbl>
@@ -15922,8 +18498,8 @@
           <w:szCs w:val="24"/>
         </w:rPr>
       </w:pPr>
-      <w:bookmarkStart w:id="35" w:name="_dplwdujzwly9" w:colFirst="0" w:colLast="0"/>
-      <w:bookmarkEnd w:id="35"/>
+      <w:bookmarkStart w:id="64" w:name="_dplwdujzwly9" w:colFirst="0" w:colLast="0"/>
+      <w:bookmarkEnd w:id="64"/>
     </w:p>
     <w:p>
       <w:r>
@@ -15947,6 +18523,7 @@
           <w:szCs w:val="24"/>
         </w:rPr>
       </w:pPr>
+      <w:bookmarkStart w:id="65" w:name="_Toc481610703"/>
       <w:r>
         <w:rPr>
           <w:rFonts w:ascii="Calibri" w:eastAsia="Calibri" w:hAnsi="Calibri" w:cs="Calibri"/>
@@ -15955,17 +18532,9 @@
           <w:szCs w:val="24"/>
         </w:rPr>
         <w:lastRenderedPageBreak/>
-        <w:t>S</w:t>
+        <w:t>Story 25: Occupied Property Contact Details</w:t>
       </w:r>
-      <w:r>
-        <w:rPr>
-          <w:rFonts w:ascii="Calibri" w:eastAsia="Calibri" w:hAnsi="Calibri" w:cs="Calibri"/>
-          <w:b/>
-          <w:sz w:val="24"/>
-          <w:szCs w:val="24"/>
-        </w:rPr>
-        <w:t>tory 25: Occupied Property Contact Details</w:t>
-      </w:r>
+      <w:bookmarkEnd w:id="65"/>
     </w:p>
     <w:tbl>
       <w:tblPr>
@@ -16405,13 +18974,7 @@
               <w:rPr>
                 <w:rFonts w:ascii="Calibri" w:eastAsia="Calibri" w:hAnsi="Calibri" w:cs="Calibri"/>
               </w:rPr>
-              <w:t>Remove bugs and make the code more f</w:t>
-            </w:r>
-            <w:r>
-              <w:rPr>
-                <w:rFonts w:ascii="Calibri" w:eastAsia="Calibri" w:hAnsi="Calibri" w:cs="Calibri"/>
-              </w:rPr>
-              <w:t>oolproof (acceptance test)</w:t>
+              <w:t>Remove bugs and make the code more foolproof (acceptance test)</w:t>
             </w:r>
           </w:p>
         </w:tc>
@@ -19563,6 +22126,72 @@
       </w:tcPr>
     </w:tblStylePr>
   </w:style>
+  <w:style w:type="paragraph" w:styleId="TOCHeading">
+    <w:name w:val="TOC Heading"/>
+    <w:basedOn w:val="Heading1"/>
+    <w:next w:val="Normal"/>
+    <w:uiPriority w:val="39"/>
+    <w:unhideWhenUsed/>
+    <w:qFormat/>
+    <w:rsid w:val="005B4067"/>
+    <w:pPr>
+      <w:spacing w:before="240" w:after="0" w:line="259" w:lineRule="auto"/>
+      <w:contextualSpacing w:val="0"/>
+      <w:outlineLvl w:val="9"/>
+    </w:pPr>
+    <w:rPr>
+      <w:rFonts w:asciiTheme="majorHAnsi" w:eastAsiaTheme="majorEastAsia" w:hAnsiTheme="majorHAnsi" w:cstheme="majorBidi"/>
+      <w:color w:val="2E74B5" w:themeColor="accent1" w:themeShade="BF"/>
+      <w:sz w:val="32"/>
+      <w:szCs w:val="32"/>
+      <w:lang w:eastAsia="en-US"/>
+    </w:rPr>
+  </w:style>
+  <w:style w:type="paragraph" w:styleId="TOC1">
+    <w:name w:val="toc 1"/>
+    <w:basedOn w:val="Normal"/>
+    <w:next w:val="Normal"/>
+    <w:autoRedefine/>
+    <w:uiPriority w:val="39"/>
+    <w:unhideWhenUsed/>
+    <w:rsid w:val="005B4067"/>
+    <w:pPr>
+      <w:spacing w:after="100"/>
+    </w:pPr>
+  </w:style>
+  <w:style w:type="paragraph" w:styleId="TOC2">
+    <w:name w:val="toc 2"/>
+    <w:basedOn w:val="Normal"/>
+    <w:next w:val="Normal"/>
+    <w:autoRedefine/>
+    <w:uiPriority w:val="39"/>
+    <w:unhideWhenUsed/>
+    <w:rsid w:val="005B4067"/>
+    <w:pPr>
+      <w:spacing w:after="100"/>
+      <w:ind w:left="220"/>
+    </w:pPr>
+  </w:style>
+  <w:style w:type="character" w:styleId="Hyperlink">
+    <w:name w:val="Hyperlink"/>
+    <w:basedOn w:val="DefaultParagraphFont"/>
+    <w:uiPriority w:val="99"/>
+    <w:unhideWhenUsed/>
+    <w:rsid w:val="005B4067"/>
+    <w:rPr>
+      <w:color w:val="0563C1" w:themeColor="hyperlink"/>
+      <w:u w:val="single"/>
+    </w:rPr>
+  </w:style>
+  <w:style w:type="paragraph" w:styleId="NoSpacing">
+    <w:name w:val="No Spacing"/>
+    <w:uiPriority w:val="1"/>
+    <w:qFormat/>
+    <w:rsid w:val="005B4067"/>
+    <w:pPr>
+      <w:spacing w:line="240" w:lineRule="auto"/>
+    </w:pPr>
+  </w:style>
 </w:styles>
 </file>
 
@@ -19859,4 +22488,16 @@
     </a:ext>
   </a:extLst>
 </a:theme>
+</file>
+
+<file path=customXml/item1.xml><?xml version="1.0" encoding="utf-8"?>
+<b:Sources xmlns:b="http://schemas.openxmlformats.org/officeDocument/2006/bibliography" xmlns="http://schemas.openxmlformats.org/officeDocument/2006/bibliography" SelectedStyle="\APASixthEditionOfficeOnline.xsl" StyleName="APA" Version="6"/>
+</file>
+
+<file path=customXml/itemProps1.xml><?xml version="1.0" encoding="utf-8"?>
+<ds:datastoreItem xmlns:ds="http://schemas.openxmlformats.org/officeDocument/2006/customXml" ds:itemID="{0C8374FF-B14E-4881-9EDF-E045E9BDB29D}">
+  <ds:schemaRefs>
+    <ds:schemaRef ds:uri="http://schemas.openxmlformats.org/officeDocument/2006/bibliography"/>
+  </ds:schemaRefs>
+</ds:datastoreItem>
 </file>
</xml_diff>